<commit_message>
specified values for tests 26-31
</commit_message>
<xml_diff>
--- a/Lab3/denis_konchik.docx
+++ b/Lab3/denis_konchik.docx
@@ -242,12 +242,14 @@
         </w:rPr>
         <w:t xml:space="preserve">После завершения работы поместите целиком ваш проект в папку </w:t>
       </w:r>
+      <w:proofErr w:type="spellStart"/>
       <w:r>
         <w:rPr>
           <w:rFonts w:ascii="Arial" w:hAnsi="Arial" w:cs="Arial"/>
         </w:rPr>
         <w:t>familiya</w:t>
       </w:r>
+      <w:proofErr w:type="spellEnd"/>
       <w:r>
         <w:rPr>
           <w:rFonts w:ascii="Arial" w:hAnsi="Arial" w:cs="Arial"/>
@@ -255,12 +257,14 @@
         </w:rPr>
         <w:t>_</w:t>
       </w:r>
+      <w:proofErr w:type="spellStart"/>
       <w:r>
         <w:rPr>
           <w:rFonts w:ascii="Arial" w:hAnsi="Arial" w:cs="Arial"/>
         </w:rPr>
         <w:t>imya</w:t>
       </w:r>
+      <w:proofErr w:type="spellEnd"/>
       <w:r>
         <w:rPr>
           <w:rFonts w:ascii="Arial" w:hAnsi="Arial" w:cs="Arial"/>
@@ -268,12 +272,14 @@
         </w:rPr>
         <w:t xml:space="preserve"> (где </w:t>
       </w:r>
+      <w:proofErr w:type="spellStart"/>
       <w:r>
         <w:rPr>
           <w:rFonts w:ascii="Arial" w:hAnsi="Arial" w:cs="Arial"/>
         </w:rPr>
         <w:t>familiya</w:t>
       </w:r>
+      <w:proofErr w:type="spellEnd"/>
       <w:r>
         <w:rPr>
           <w:rFonts w:ascii="Arial" w:hAnsi="Arial" w:cs="Arial"/>
@@ -281,12 +287,14 @@
         </w:rPr>
         <w:t>_</w:t>
       </w:r>
+      <w:proofErr w:type="spellStart"/>
       <w:r>
         <w:rPr>
           <w:rFonts w:ascii="Arial" w:hAnsi="Arial" w:cs="Arial"/>
         </w:rPr>
         <w:t>imya</w:t>
       </w:r>
+      <w:proofErr w:type="spellEnd"/>
       <w:r>
         <w:rPr>
           <w:rFonts w:ascii="Arial" w:hAnsi="Arial" w:cs="Arial"/>
@@ -570,7 +578,21 @@
               <w:rPr>
                 <w:rFonts w:ascii="Arial" w:hAnsi="Arial" w:cs="Arial"/>
               </w:rPr>
-              <w:t>метода проверки checkTriangle()</w:t>
+              <w:t xml:space="preserve">метода проверки </w:t>
+            </w:r>
+            <w:proofErr w:type="spellStart"/>
+            <w:r>
+              <w:rPr>
+                <w:rFonts w:ascii="Arial" w:hAnsi="Arial" w:cs="Arial"/>
+              </w:rPr>
+              <w:t>checkTriangle</w:t>
+            </w:r>
+            <w:proofErr w:type="spellEnd"/>
+            <w:r>
+              <w:rPr>
+                <w:rFonts w:ascii="Arial" w:hAnsi="Arial" w:cs="Arial"/>
+              </w:rPr>
+              <w:t>()</w:t>
             </w:r>
             <w:r>
               <w:rPr>
@@ -599,6 +621,7 @@
                 <w:rFonts w:ascii="Arial" w:hAnsi="Arial" w:cs="Arial"/>
               </w:rPr>
             </w:pPr>
+            <w:proofErr w:type="spellStart"/>
             <w:r>
               <w:rPr>
                 <w:rFonts w:ascii="Arial" w:hAnsi="Arial" w:cs="Arial"/>
@@ -611,6 +634,7 @@
               </w:rPr>
               <w:t>_Correct_tst</w:t>
             </w:r>
+            <w:proofErr w:type="spellEnd"/>
           </w:p>
           <w:p>
             <w:pPr>
@@ -636,14 +660,36 @@
               <w:rPr>
                 <w:rFonts w:ascii="Arial" w:hAnsi="Arial" w:cs="Arial"/>
               </w:rPr>
-              <w:t>Метод проверки checkTriangle()</w:t>
-            </w:r>
-            <w:r>
-              <w:rPr>
-                <w:rFonts w:ascii="Arial" w:hAnsi="Arial" w:cs="Arial"/>
-              </w:rPr>
-              <w:t xml:space="preserve"> вернёт true</w:t>
-            </w:r>
+              <w:t xml:space="preserve">Метод проверки </w:t>
+            </w:r>
+            <w:proofErr w:type="spellStart"/>
+            <w:r>
+              <w:rPr>
+                <w:rFonts w:ascii="Arial" w:hAnsi="Arial" w:cs="Arial"/>
+              </w:rPr>
+              <w:t>checkTriangle</w:t>
+            </w:r>
+            <w:proofErr w:type="spellEnd"/>
+            <w:r>
+              <w:rPr>
+                <w:rFonts w:ascii="Arial" w:hAnsi="Arial" w:cs="Arial"/>
+              </w:rPr>
+              <w:t>()</w:t>
+            </w:r>
+            <w:r>
+              <w:rPr>
+                <w:rFonts w:ascii="Arial" w:hAnsi="Arial" w:cs="Arial"/>
+              </w:rPr>
+              <w:t xml:space="preserve"> вернёт </w:t>
+            </w:r>
+            <w:proofErr w:type="spellStart"/>
+            <w:r>
+              <w:rPr>
+                <w:rFonts w:ascii="Arial" w:hAnsi="Arial" w:cs="Arial"/>
+              </w:rPr>
+              <w:t>true</w:t>
+            </w:r>
+            <w:proofErr w:type="spellEnd"/>
           </w:p>
         </w:tc>
         <w:tc>
@@ -768,7 +814,21 @@
               <w:rPr>
                 <w:rFonts w:ascii="Arial" w:hAnsi="Arial" w:cs="Arial"/>
               </w:rPr>
-              <w:t>метода проверки checkTriangle()</w:t>
+              <w:t xml:space="preserve">метода проверки </w:t>
+            </w:r>
+            <w:proofErr w:type="spellStart"/>
+            <w:r>
+              <w:rPr>
+                <w:rFonts w:ascii="Arial" w:hAnsi="Arial" w:cs="Arial"/>
+              </w:rPr>
+              <w:t>checkTriangle</w:t>
+            </w:r>
+            <w:proofErr w:type="spellEnd"/>
+            <w:r>
+              <w:rPr>
+                <w:rFonts w:ascii="Arial" w:hAnsi="Arial" w:cs="Arial"/>
+              </w:rPr>
+              <w:t>()</w:t>
             </w:r>
             <w:r>
               <w:rPr>
@@ -797,6 +857,7 @@
                 <w:rFonts w:ascii="Arial" w:hAnsi="Arial" w:cs="Arial"/>
               </w:rPr>
             </w:pPr>
+            <w:proofErr w:type="spellStart"/>
             <w:r>
               <w:rPr>
                 <w:rFonts w:ascii="Arial" w:hAnsi="Arial" w:cs="Arial"/>
@@ -815,6 +876,7 @@
               </w:rPr>
               <w:t>_A_tst</w:t>
             </w:r>
+            <w:proofErr w:type="spellEnd"/>
           </w:p>
         </w:tc>
         <w:tc>
@@ -832,7 +894,21 @@
               <w:rPr>
                 <w:rFonts w:ascii="Arial" w:hAnsi="Arial" w:cs="Arial"/>
               </w:rPr>
-              <w:t>Метод проверки checkTriangle()</w:t>
+              <w:t xml:space="preserve">Метод проверки </w:t>
+            </w:r>
+            <w:proofErr w:type="spellStart"/>
+            <w:r>
+              <w:rPr>
+                <w:rFonts w:ascii="Arial" w:hAnsi="Arial" w:cs="Arial"/>
+              </w:rPr>
+              <w:t>checkTriangle</w:t>
+            </w:r>
+            <w:proofErr w:type="spellEnd"/>
+            <w:r>
+              <w:rPr>
+                <w:rFonts w:ascii="Arial" w:hAnsi="Arial" w:cs="Arial"/>
+              </w:rPr>
+              <w:t>()</w:t>
             </w:r>
             <w:r>
               <w:rPr>
@@ -967,7 +1043,21 @@
               <w:rPr>
                 <w:rFonts w:ascii="Arial" w:hAnsi="Arial" w:cs="Arial"/>
               </w:rPr>
-              <w:t>метода проверки checkTriangle()</w:t>
+              <w:t xml:space="preserve">метода проверки </w:t>
+            </w:r>
+            <w:proofErr w:type="spellStart"/>
+            <w:r>
+              <w:rPr>
+                <w:rFonts w:ascii="Arial" w:hAnsi="Arial" w:cs="Arial"/>
+              </w:rPr>
+              <w:t>checkTriangle</w:t>
+            </w:r>
+            <w:proofErr w:type="spellEnd"/>
+            <w:r>
+              <w:rPr>
+                <w:rFonts w:ascii="Arial" w:hAnsi="Arial" w:cs="Arial"/>
+              </w:rPr>
+              <w:t>()</w:t>
             </w:r>
             <w:r>
               <w:rPr>
@@ -997,6 +1087,7 @@
                 <w:rFonts w:ascii="Arial" w:hAnsi="Arial" w:cs="Arial"/>
               </w:rPr>
             </w:pPr>
+            <w:proofErr w:type="spellStart"/>
             <w:r>
               <w:rPr>
                 <w:rFonts w:ascii="Arial" w:hAnsi="Arial" w:cs="Arial"/>
@@ -1010,6 +1101,7 @@
               </w:rPr>
               <w:t>_Zero</w:t>
             </w:r>
+            <w:proofErr w:type="spellEnd"/>
             <w:r>
               <w:rPr>
                 <w:rFonts w:ascii="Arial" w:hAnsi="Arial" w:cs="Arial"/>
@@ -1027,8 +1119,16 @@
               <w:rPr>
                 <w:rFonts w:ascii="Arial" w:hAnsi="Arial" w:cs="Arial"/>
               </w:rPr>
-              <w:t>_tst</w:t>
-            </w:r>
+              <w:t>_</w:t>
+            </w:r>
+            <w:proofErr w:type="spellStart"/>
+            <w:r>
+              <w:rPr>
+                <w:rFonts w:ascii="Arial" w:hAnsi="Arial" w:cs="Arial"/>
+              </w:rPr>
+              <w:t>tst</w:t>
+            </w:r>
+            <w:proofErr w:type="spellEnd"/>
           </w:p>
         </w:tc>
         <w:tc>
@@ -1047,7 +1147,21 @@
               <w:rPr>
                 <w:rFonts w:ascii="Arial" w:hAnsi="Arial" w:cs="Arial"/>
               </w:rPr>
-              <w:t>Метод проверки checkTriangle()</w:t>
+              <w:t xml:space="preserve">Метод проверки </w:t>
+            </w:r>
+            <w:proofErr w:type="spellStart"/>
+            <w:r>
+              <w:rPr>
+                <w:rFonts w:ascii="Arial" w:hAnsi="Arial" w:cs="Arial"/>
+              </w:rPr>
+              <w:t>checkTriangle</w:t>
+            </w:r>
+            <w:proofErr w:type="spellEnd"/>
+            <w:r>
+              <w:rPr>
+                <w:rFonts w:ascii="Arial" w:hAnsi="Arial" w:cs="Arial"/>
+              </w:rPr>
+              <w:t>()</w:t>
             </w:r>
             <w:r>
               <w:rPr>
@@ -1181,7 +1295,21 @@
               <w:rPr>
                 <w:rFonts w:ascii="Arial" w:hAnsi="Arial" w:cs="Arial"/>
               </w:rPr>
-              <w:t>метода проверки checkTriangle()</w:t>
+              <w:t xml:space="preserve">метода проверки </w:t>
+            </w:r>
+            <w:proofErr w:type="spellStart"/>
+            <w:r>
+              <w:rPr>
+                <w:rFonts w:ascii="Arial" w:hAnsi="Arial" w:cs="Arial"/>
+              </w:rPr>
+              <w:t>checkTriangle</w:t>
+            </w:r>
+            <w:proofErr w:type="spellEnd"/>
+            <w:r>
+              <w:rPr>
+                <w:rFonts w:ascii="Arial" w:hAnsi="Arial" w:cs="Arial"/>
+              </w:rPr>
+              <w:t>()</w:t>
             </w:r>
             <w:r>
               <w:rPr>
@@ -1202,6 +1330,7 @@
                 <w:rFonts w:ascii="Arial" w:hAnsi="Arial" w:cs="Arial"/>
               </w:rPr>
             </w:pPr>
+            <w:proofErr w:type="spellStart"/>
             <w:r>
               <w:rPr>
                 <w:rFonts w:ascii="Arial" w:hAnsi="Arial" w:cs="Arial"/>
@@ -1220,6 +1349,7 @@
               </w:rPr>
               <w:t>Zero</w:t>
             </w:r>
+            <w:proofErr w:type="spellEnd"/>
             <w:r>
               <w:rPr>
                 <w:rFonts w:ascii="Arial" w:hAnsi="Arial" w:cs="Arial"/>
@@ -1237,8 +1367,16 @@
               <w:rPr>
                 <w:rFonts w:ascii="Arial" w:hAnsi="Arial" w:cs="Arial"/>
               </w:rPr>
-              <w:t>_tst</w:t>
-            </w:r>
+              <w:t>_</w:t>
+            </w:r>
+            <w:proofErr w:type="spellStart"/>
+            <w:r>
+              <w:rPr>
+                <w:rFonts w:ascii="Arial" w:hAnsi="Arial" w:cs="Arial"/>
+              </w:rPr>
+              <w:t>tst</w:t>
+            </w:r>
+            <w:proofErr w:type="spellEnd"/>
           </w:p>
         </w:tc>
         <w:tc>
@@ -1256,7 +1394,21 @@
               <w:rPr>
                 <w:rFonts w:ascii="Arial" w:hAnsi="Arial" w:cs="Arial"/>
               </w:rPr>
-              <w:t>Метод проверки checkTriangle()</w:t>
+              <w:t xml:space="preserve">Метод проверки </w:t>
+            </w:r>
+            <w:proofErr w:type="spellStart"/>
+            <w:r>
+              <w:rPr>
+                <w:rFonts w:ascii="Arial" w:hAnsi="Arial" w:cs="Arial"/>
+              </w:rPr>
+              <w:t>checkTriangle</w:t>
+            </w:r>
+            <w:proofErr w:type="spellEnd"/>
+            <w:r>
+              <w:rPr>
+                <w:rFonts w:ascii="Arial" w:hAnsi="Arial" w:cs="Arial"/>
+              </w:rPr>
+              <w:t>()</w:t>
             </w:r>
             <w:r>
               <w:rPr>
@@ -1328,7 +1480,21 @@
               <w:rPr>
                 <w:rFonts w:ascii="Arial" w:hAnsi="Arial" w:cs="Arial"/>
               </w:rPr>
-              <w:t>метода проверки checkTriangle()</w:t>
+              <w:t xml:space="preserve">метода проверки </w:t>
+            </w:r>
+            <w:proofErr w:type="spellStart"/>
+            <w:r>
+              <w:rPr>
+                <w:rFonts w:ascii="Arial" w:hAnsi="Arial" w:cs="Arial"/>
+              </w:rPr>
+              <w:t>checkTriangle</w:t>
+            </w:r>
+            <w:proofErr w:type="spellEnd"/>
+            <w:r>
+              <w:rPr>
+                <w:rFonts w:ascii="Arial" w:hAnsi="Arial" w:cs="Arial"/>
+              </w:rPr>
+              <w:t>()</w:t>
             </w:r>
             <w:r>
               <w:rPr>
@@ -1349,6 +1515,7 @@
                 <w:rFonts w:ascii="Arial" w:hAnsi="Arial" w:cs="Arial"/>
               </w:rPr>
             </w:pPr>
+            <w:proofErr w:type="spellStart"/>
             <w:r>
               <w:rPr>
                 <w:rFonts w:ascii="Arial" w:hAnsi="Arial" w:cs="Arial"/>
@@ -1361,6 +1528,7 @@
               </w:rPr>
               <w:t>_Negative_A_tst</w:t>
             </w:r>
+            <w:proofErr w:type="spellEnd"/>
           </w:p>
         </w:tc>
         <w:tc>
@@ -1379,7 +1547,21 @@
               <w:rPr>
                 <w:rFonts w:ascii="Arial" w:hAnsi="Arial" w:cs="Arial"/>
               </w:rPr>
-              <w:t>Метод проверки checkTriangle()</w:t>
+              <w:t xml:space="preserve">Метод проверки </w:t>
+            </w:r>
+            <w:proofErr w:type="spellStart"/>
+            <w:r>
+              <w:rPr>
+                <w:rFonts w:ascii="Arial" w:hAnsi="Arial" w:cs="Arial"/>
+              </w:rPr>
+              <w:t>checkTriangle</w:t>
+            </w:r>
+            <w:proofErr w:type="spellEnd"/>
+            <w:r>
+              <w:rPr>
+                <w:rFonts w:ascii="Arial" w:hAnsi="Arial" w:cs="Arial"/>
+              </w:rPr>
+              <w:t>()</w:t>
             </w:r>
             <w:r>
               <w:rPr>
@@ -1464,7 +1646,21 @@
               <w:rPr>
                 <w:rFonts w:ascii="Arial" w:hAnsi="Arial" w:cs="Arial"/>
               </w:rPr>
-              <w:t>метода проверки checkTriangle()</w:t>
+              <w:t xml:space="preserve">метода проверки </w:t>
+            </w:r>
+            <w:proofErr w:type="spellStart"/>
+            <w:r>
+              <w:rPr>
+                <w:rFonts w:ascii="Arial" w:hAnsi="Arial" w:cs="Arial"/>
+              </w:rPr>
+              <w:t>checkTriangle</w:t>
+            </w:r>
+            <w:proofErr w:type="spellEnd"/>
+            <w:r>
+              <w:rPr>
+                <w:rFonts w:ascii="Arial" w:hAnsi="Arial" w:cs="Arial"/>
+              </w:rPr>
+              <w:t>()</w:t>
             </w:r>
             <w:r>
               <w:rPr>
@@ -1485,6 +1681,7 @@
                 <w:rFonts w:ascii="Arial" w:hAnsi="Arial" w:cs="Arial"/>
               </w:rPr>
             </w:pPr>
+            <w:proofErr w:type="spellStart"/>
             <w:r>
               <w:rPr>
                 <w:rFonts w:ascii="Arial" w:hAnsi="Arial" w:cs="Arial"/>
@@ -1503,6 +1700,7 @@
               </w:rPr>
               <w:t>_tst</w:t>
             </w:r>
+            <w:proofErr w:type="spellEnd"/>
           </w:p>
         </w:tc>
         <w:tc>
@@ -1521,7 +1719,21 @@
               <w:rPr>
                 <w:rFonts w:ascii="Arial" w:hAnsi="Arial" w:cs="Arial"/>
               </w:rPr>
-              <w:t>Метод проверки checkTriangle()</w:t>
+              <w:t xml:space="preserve">Метод проверки </w:t>
+            </w:r>
+            <w:proofErr w:type="spellStart"/>
+            <w:r>
+              <w:rPr>
+                <w:rFonts w:ascii="Arial" w:hAnsi="Arial" w:cs="Arial"/>
+              </w:rPr>
+              <w:t>checkTriangle</w:t>
+            </w:r>
+            <w:proofErr w:type="spellEnd"/>
+            <w:r>
+              <w:rPr>
+                <w:rFonts w:ascii="Arial" w:hAnsi="Arial" w:cs="Arial"/>
+              </w:rPr>
+              <w:t>()</w:t>
             </w:r>
             <w:r>
               <w:rPr>
@@ -1600,7 +1812,21 @@
               <w:rPr>
                 <w:rFonts w:ascii="Arial" w:hAnsi="Arial" w:cs="Arial"/>
               </w:rPr>
-              <w:t>метода проверки checkTriangle()</w:t>
+              <w:t xml:space="preserve">метода проверки </w:t>
+            </w:r>
+            <w:proofErr w:type="spellStart"/>
+            <w:r>
+              <w:rPr>
+                <w:rFonts w:ascii="Arial" w:hAnsi="Arial" w:cs="Arial"/>
+              </w:rPr>
+              <w:t>checkTriangle</w:t>
+            </w:r>
+            <w:proofErr w:type="spellEnd"/>
+            <w:r>
+              <w:rPr>
+                <w:rFonts w:ascii="Arial" w:hAnsi="Arial" w:cs="Arial"/>
+              </w:rPr>
+              <w:t>()</w:t>
             </w:r>
             <w:r>
               <w:rPr>
@@ -1622,6 +1848,7 @@
                 <w:b/>
               </w:rPr>
             </w:pPr>
+            <w:proofErr w:type="spellStart"/>
             <w:r>
               <w:rPr>
                 <w:rFonts w:ascii="Arial" w:hAnsi="Arial" w:cs="Arial"/>
@@ -1641,6 +1868,7 @@
               </w:rPr>
               <w:t>_tst</w:t>
             </w:r>
+            <w:proofErr w:type="spellEnd"/>
           </w:p>
         </w:tc>
         <w:tc>
@@ -1659,7 +1887,21 @@
               <w:rPr>
                 <w:rFonts w:ascii="Arial" w:hAnsi="Arial" w:cs="Arial"/>
               </w:rPr>
-              <w:t>Метод проверки checkTriangle()</w:t>
+              <w:t xml:space="preserve">Метод проверки </w:t>
+            </w:r>
+            <w:proofErr w:type="spellStart"/>
+            <w:r>
+              <w:rPr>
+                <w:rFonts w:ascii="Arial" w:hAnsi="Arial" w:cs="Arial"/>
+              </w:rPr>
+              <w:t>checkTriangle</w:t>
+            </w:r>
+            <w:proofErr w:type="spellEnd"/>
+            <w:r>
+              <w:rPr>
+                <w:rFonts w:ascii="Arial" w:hAnsi="Arial" w:cs="Arial"/>
+              </w:rPr>
+              <w:t>()</w:t>
             </w:r>
             <w:r>
               <w:rPr>
@@ -1739,7 +1981,21 @@
               <w:rPr>
                 <w:rFonts w:ascii="Arial" w:hAnsi="Arial" w:cs="Arial"/>
               </w:rPr>
-              <w:t>трех параметров таким образом, чтобы a+b&gt;c</w:t>
+              <w:t xml:space="preserve">трех параметров таким образом, чтобы </w:t>
+            </w:r>
+            <w:proofErr w:type="spellStart"/>
+            <w:r>
+              <w:rPr>
+                <w:rFonts w:ascii="Arial" w:hAnsi="Arial" w:cs="Arial"/>
+              </w:rPr>
+              <w:t>a+b</w:t>
+            </w:r>
+            <w:proofErr w:type="spellEnd"/>
+            <w:r>
+              <w:rPr>
+                <w:rFonts w:ascii="Arial" w:hAnsi="Arial" w:cs="Arial"/>
+              </w:rPr>
+              <w:t>&gt;c</w:t>
             </w:r>
             <w:r>
               <w:rPr>
@@ -1751,7 +2007,21 @@
               <w:rPr>
                 <w:rFonts w:ascii="Arial" w:hAnsi="Arial" w:cs="Arial"/>
               </w:rPr>
-              <w:t>метода проверки checkTriangle()</w:t>
+              <w:t xml:space="preserve">метода проверки </w:t>
+            </w:r>
+            <w:proofErr w:type="spellStart"/>
+            <w:r>
+              <w:rPr>
+                <w:rFonts w:ascii="Arial" w:hAnsi="Arial" w:cs="Arial"/>
+              </w:rPr>
+              <w:t>checkTriangle</w:t>
+            </w:r>
+            <w:proofErr w:type="spellEnd"/>
+            <w:r>
+              <w:rPr>
+                <w:rFonts w:ascii="Arial" w:hAnsi="Arial" w:cs="Arial"/>
+              </w:rPr>
+              <w:t>()</w:t>
             </w:r>
             <w:r>
               <w:rPr>
@@ -1773,6 +2043,7 @@
                 <w:lang w:val="en-US"/>
               </w:rPr>
             </w:pPr>
+            <w:proofErr w:type="spellStart"/>
             <w:r>
               <w:rPr>
                 <w:rFonts w:ascii="Arial" w:hAnsi="Arial" w:cs="Arial"/>
@@ -1780,6 +2051,7 @@
               </w:rPr>
               <w:t>checkTriangle_Three_More_C_tst</w:t>
             </w:r>
+            <w:proofErr w:type="spellEnd"/>
           </w:p>
         </w:tc>
         <w:tc>
@@ -1798,7 +2070,21 @@
               <w:rPr>
                 <w:rFonts w:ascii="Arial" w:hAnsi="Arial" w:cs="Arial"/>
               </w:rPr>
-              <w:t>Метод проверки checkTriangle()</w:t>
+              <w:t xml:space="preserve">Метод проверки </w:t>
+            </w:r>
+            <w:proofErr w:type="spellStart"/>
+            <w:r>
+              <w:rPr>
+                <w:rFonts w:ascii="Arial" w:hAnsi="Arial" w:cs="Arial"/>
+              </w:rPr>
+              <w:t>checkTriangle</w:t>
+            </w:r>
+            <w:proofErr w:type="spellEnd"/>
+            <w:r>
+              <w:rPr>
+                <w:rFonts w:ascii="Arial" w:hAnsi="Arial" w:cs="Arial"/>
+              </w:rPr>
+              <w:t>()</w:t>
             </w:r>
             <w:r>
               <w:rPr>
@@ -1870,7 +2156,21 @@
               <w:rPr>
                 <w:rFonts w:ascii="Arial" w:hAnsi="Arial" w:cs="Arial"/>
               </w:rPr>
-              <w:t>трех параметров таким образом, чтобы a+c&gt;b</w:t>
+              <w:t xml:space="preserve">трех параметров таким образом, чтобы </w:t>
+            </w:r>
+            <w:proofErr w:type="spellStart"/>
+            <w:r>
+              <w:rPr>
+                <w:rFonts w:ascii="Arial" w:hAnsi="Arial" w:cs="Arial"/>
+              </w:rPr>
+              <w:t>a+c</w:t>
+            </w:r>
+            <w:proofErr w:type="spellEnd"/>
+            <w:r>
+              <w:rPr>
+                <w:rFonts w:ascii="Arial" w:hAnsi="Arial" w:cs="Arial"/>
+              </w:rPr>
+              <w:t>&gt;b</w:t>
             </w:r>
             <w:r>
               <w:rPr>
@@ -1882,7 +2182,21 @@
               <w:rPr>
                 <w:rFonts w:ascii="Arial" w:hAnsi="Arial" w:cs="Arial"/>
               </w:rPr>
-              <w:t>метода проверки checkTriangle()</w:t>
+              <w:t xml:space="preserve">метода проверки </w:t>
+            </w:r>
+            <w:proofErr w:type="spellStart"/>
+            <w:r>
+              <w:rPr>
+                <w:rFonts w:ascii="Arial" w:hAnsi="Arial" w:cs="Arial"/>
+              </w:rPr>
+              <w:t>checkTriangle</w:t>
+            </w:r>
+            <w:proofErr w:type="spellEnd"/>
+            <w:r>
+              <w:rPr>
+                <w:rFonts w:ascii="Arial" w:hAnsi="Arial" w:cs="Arial"/>
+              </w:rPr>
+              <w:t>()</w:t>
             </w:r>
             <w:r>
               <w:rPr>
@@ -1904,6 +2218,7 @@
                 <w:lang w:val="en-US"/>
               </w:rPr>
             </w:pPr>
+            <w:proofErr w:type="spellStart"/>
             <w:r>
               <w:rPr>
                 <w:rFonts w:ascii="Arial" w:hAnsi="Arial" w:cs="Arial"/>
@@ -1918,6 +2233,7 @@
               </w:rPr>
               <w:t>_tst</w:t>
             </w:r>
+            <w:proofErr w:type="spellEnd"/>
           </w:p>
         </w:tc>
         <w:tc>
@@ -1936,7 +2252,21 @@
               <w:rPr>
                 <w:rFonts w:ascii="Arial" w:hAnsi="Arial" w:cs="Arial"/>
               </w:rPr>
-              <w:t>Метод проверки checkTriangle()</w:t>
+              <w:t xml:space="preserve">Метод проверки </w:t>
+            </w:r>
+            <w:proofErr w:type="spellStart"/>
+            <w:r>
+              <w:rPr>
+                <w:rFonts w:ascii="Arial" w:hAnsi="Arial" w:cs="Arial"/>
+              </w:rPr>
+              <w:t>checkTriangle</w:t>
+            </w:r>
+            <w:proofErr w:type="spellEnd"/>
+            <w:r>
+              <w:rPr>
+                <w:rFonts w:ascii="Arial" w:hAnsi="Arial" w:cs="Arial"/>
+              </w:rPr>
+              <w:t>()</w:t>
             </w:r>
             <w:r>
               <w:rPr>
@@ -2008,7 +2338,21 @@
               <w:rPr>
                 <w:rFonts w:ascii="Arial" w:hAnsi="Arial" w:cs="Arial"/>
               </w:rPr>
-              <w:t>трех параметров таким образом, чтобы b+c&gt;a</w:t>
+              <w:t xml:space="preserve">трех параметров таким образом, чтобы </w:t>
+            </w:r>
+            <w:proofErr w:type="spellStart"/>
+            <w:r>
+              <w:rPr>
+                <w:rFonts w:ascii="Arial" w:hAnsi="Arial" w:cs="Arial"/>
+              </w:rPr>
+              <w:t>b+c</w:t>
+            </w:r>
+            <w:proofErr w:type="spellEnd"/>
+            <w:r>
+              <w:rPr>
+                <w:rFonts w:ascii="Arial" w:hAnsi="Arial" w:cs="Arial"/>
+              </w:rPr>
+              <w:t>&gt;a</w:t>
             </w:r>
             <w:r>
               <w:rPr>
@@ -2020,7 +2364,21 @@
               <w:rPr>
                 <w:rFonts w:ascii="Arial" w:hAnsi="Arial" w:cs="Arial"/>
               </w:rPr>
-              <w:t>метода проверки checkTriangle()</w:t>
+              <w:t xml:space="preserve">метода проверки </w:t>
+            </w:r>
+            <w:proofErr w:type="spellStart"/>
+            <w:r>
+              <w:rPr>
+                <w:rFonts w:ascii="Arial" w:hAnsi="Arial" w:cs="Arial"/>
+              </w:rPr>
+              <w:t>checkTriangle</w:t>
+            </w:r>
+            <w:proofErr w:type="spellEnd"/>
+            <w:r>
+              <w:rPr>
+                <w:rFonts w:ascii="Arial" w:hAnsi="Arial" w:cs="Arial"/>
+              </w:rPr>
+              <w:t>()</w:t>
             </w:r>
             <w:r>
               <w:rPr>
@@ -2042,6 +2400,7 @@
                 <w:lang w:val="en-US"/>
               </w:rPr>
             </w:pPr>
+            <w:proofErr w:type="spellStart"/>
             <w:r>
               <w:rPr>
                 <w:rFonts w:ascii="Arial" w:hAnsi="Arial" w:cs="Arial"/>
@@ -2056,6 +2415,7 @@
               </w:rPr>
               <w:t>_tst</w:t>
             </w:r>
+            <w:proofErr w:type="spellEnd"/>
           </w:p>
         </w:tc>
         <w:tc>
@@ -2074,7 +2434,21 @@
               <w:rPr>
                 <w:rFonts w:ascii="Arial" w:hAnsi="Arial" w:cs="Arial"/>
               </w:rPr>
-              <w:t>Метод проверки checkTriangle()</w:t>
+              <w:t xml:space="preserve">Метод проверки </w:t>
+            </w:r>
+            <w:proofErr w:type="spellStart"/>
+            <w:r>
+              <w:rPr>
+                <w:rFonts w:ascii="Arial" w:hAnsi="Arial" w:cs="Arial"/>
+              </w:rPr>
+              <w:t>checkTriangle</w:t>
+            </w:r>
+            <w:proofErr w:type="spellEnd"/>
+            <w:r>
+              <w:rPr>
+                <w:rFonts w:ascii="Arial" w:hAnsi="Arial" w:cs="Arial"/>
+              </w:rPr>
+              <w:t>()</w:t>
             </w:r>
             <w:r>
               <w:rPr>
@@ -2146,7 +2520,21 @@
               <w:rPr>
                 <w:rFonts w:ascii="Arial" w:hAnsi="Arial" w:cs="Arial"/>
               </w:rPr>
-              <w:t>трех параметров таким образом, чтобы a+b&lt;c</w:t>
+              <w:t xml:space="preserve">трех параметров таким образом, чтобы </w:t>
+            </w:r>
+            <w:proofErr w:type="spellStart"/>
+            <w:r>
+              <w:rPr>
+                <w:rFonts w:ascii="Arial" w:hAnsi="Arial" w:cs="Arial"/>
+              </w:rPr>
+              <w:t>a+b</w:t>
+            </w:r>
+            <w:proofErr w:type="spellEnd"/>
+            <w:r>
+              <w:rPr>
+                <w:rFonts w:ascii="Arial" w:hAnsi="Arial" w:cs="Arial"/>
+              </w:rPr>
+              <w:t>&lt;c</w:t>
             </w:r>
             <w:r>
               <w:rPr>
@@ -2158,7 +2546,21 @@
               <w:rPr>
                 <w:rFonts w:ascii="Arial" w:hAnsi="Arial" w:cs="Arial"/>
               </w:rPr>
-              <w:t>метода проверки checkTriangle()</w:t>
+              <w:t xml:space="preserve">метода проверки </w:t>
+            </w:r>
+            <w:proofErr w:type="spellStart"/>
+            <w:r>
+              <w:rPr>
+                <w:rFonts w:ascii="Arial" w:hAnsi="Arial" w:cs="Arial"/>
+              </w:rPr>
+              <w:t>checkTriangle</w:t>
+            </w:r>
+            <w:proofErr w:type="spellEnd"/>
+            <w:r>
+              <w:rPr>
+                <w:rFonts w:ascii="Arial" w:hAnsi="Arial" w:cs="Arial"/>
+              </w:rPr>
+              <w:t>()</w:t>
             </w:r>
             <w:r>
               <w:rPr>
@@ -2180,6 +2582,7 @@
                 <w:lang w:val="en-US"/>
               </w:rPr>
             </w:pPr>
+            <w:proofErr w:type="spellStart"/>
             <w:r>
               <w:rPr>
                 <w:rFonts w:ascii="Arial" w:hAnsi="Arial" w:cs="Arial"/>
@@ -2194,6 +2597,7 @@
               </w:rPr>
               <w:t>_tst</w:t>
             </w:r>
+            <w:proofErr w:type="spellEnd"/>
           </w:p>
         </w:tc>
         <w:tc>
@@ -2212,7 +2616,21 @@
               <w:rPr>
                 <w:rFonts w:ascii="Arial" w:hAnsi="Arial" w:cs="Arial"/>
               </w:rPr>
-              <w:t>Метод проверки checkTriangle()</w:t>
+              <w:t xml:space="preserve">Метод проверки </w:t>
+            </w:r>
+            <w:proofErr w:type="spellStart"/>
+            <w:r>
+              <w:rPr>
+                <w:rFonts w:ascii="Arial" w:hAnsi="Arial" w:cs="Arial"/>
+              </w:rPr>
+              <w:t>checkTriangle</w:t>
+            </w:r>
+            <w:proofErr w:type="spellEnd"/>
+            <w:r>
+              <w:rPr>
+                <w:rFonts w:ascii="Arial" w:hAnsi="Arial" w:cs="Arial"/>
+              </w:rPr>
+              <w:t>()</w:t>
             </w:r>
             <w:r>
               <w:rPr>
@@ -2291,7 +2709,21 @@
                 <w:rFonts w:ascii="Arial" w:hAnsi="Arial" w:cs="Arial"/>
               </w:rPr>
               <w:lastRenderedPageBreak/>
-              <w:t>параметров таким образом, чтобы a+c&lt;b</w:t>
+              <w:t xml:space="preserve">параметров таким образом, чтобы </w:t>
+            </w:r>
+            <w:proofErr w:type="spellStart"/>
+            <w:r>
+              <w:rPr>
+                <w:rFonts w:ascii="Arial" w:hAnsi="Arial" w:cs="Arial"/>
+              </w:rPr>
+              <w:t>a+c</w:t>
+            </w:r>
+            <w:proofErr w:type="spellEnd"/>
+            <w:r>
+              <w:rPr>
+                <w:rFonts w:ascii="Arial" w:hAnsi="Arial" w:cs="Arial"/>
+              </w:rPr>
+              <w:t>&lt;b</w:t>
             </w:r>
             <w:r>
               <w:rPr>
@@ -2309,7 +2741,21 @@
               <w:rPr>
                 <w:rFonts w:ascii="Arial" w:hAnsi="Arial" w:cs="Arial"/>
               </w:rPr>
-              <w:t>метода проверки checkTriangle()</w:t>
+              <w:t xml:space="preserve">метода проверки </w:t>
+            </w:r>
+            <w:proofErr w:type="spellStart"/>
+            <w:r>
+              <w:rPr>
+                <w:rFonts w:ascii="Arial" w:hAnsi="Arial" w:cs="Arial"/>
+              </w:rPr>
+              <w:t>checkTriangle</w:t>
+            </w:r>
+            <w:proofErr w:type="spellEnd"/>
+            <w:r>
+              <w:rPr>
+                <w:rFonts w:ascii="Arial" w:hAnsi="Arial" w:cs="Arial"/>
+              </w:rPr>
+              <w:t>()</w:t>
             </w:r>
             <w:r>
               <w:rPr>
@@ -2331,6 +2777,7 @@
                 <w:lang w:val="en-US"/>
               </w:rPr>
             </w:pPr>
+            <w:proofErr w:type="spellStart"/>
             <w:r>
               <w:rPr>
                 <w:rFonts w:ascii="Arial" w:hAnsi="Arial" w:cs="Arial"/>
@@ -2346,6 +2793,7 @@
               </w:rPr>
               <w:t>_tst</w:t>
             </w:r>
+            <w:proofErr w:type="spellEnd"/>
           </w:p>
         </w:tc>
         <w:tc>
@@ -2366,12 +2814,20 @@
               </w:rPr>
               <w:t xml:space="preserve">Метод проверки </w:t>
             </w:r>
+            <w:proofErr w:type="spellStart"/>
             <w:r>
               <w:rPr>
                 <w:rFonts w:ascii="Arial" w:hAnsi="Arial" w:cs="Arial"/>
               </w:rPr>
               <w:lastRenderedPageBreak/>
-              <w:t>checkTriangle()</w:t>
+              <w:t>checkTriangle</w:t>
+            </w:r>
+            <w:proofErr w:type="spellEnd"/>
+            <w:r>
+              <w:rPr>
+                <w:rFonts w:ascii="Arial" w:hAnsi="Arial" w:cs="Arial"/>
+              </w:rPr>
+              <w:t>()</w:t>
             </w:r>
             <w:r>
               <w:rPr>
@@ -2444,7 +2900,21 @@
               <w:rPr>
                 <w:rFonts w:ascii="Arial" w:hAnsi="Arial" w:cs="Arial"/>
               </w:rPr>
-              <w:t>трех параметров таким образом, чтобы b+c&lt;a</w:t>
+              <w:t xml:space="preserve">трех параметров таким образом, чтобы </w:t>
+            </w:r>
+            <w:proofErr w:type="spellStart"/>
+            <w:r>
+              <w:rPr>
+                <w:rFonts w:ascii="Arial" w:hAnsi="Arial" w:cs="Arial"/>
+              </w:rPr>
+              <w:t>b+c</w:t>
+            </w:r>
+            <w:proofErr w:type="spellEnd"/>
+            <w:r>
+              <w:rPr>
+                <w:rFonts w:ascii="Arial" w:hAnsi="Arial" w:cs="Arial"/>
+              </w:rPr>
+              <w:t>&lt;a</w:t>
             </w:r>
             <w:r>
               <w:rPr>
@@ -2462,7 +2932,21 @@
               <w:rPr>
                 <w:rFonts w:ascii="Arial" w:hAnsi="Arial" w:cs="Arial"/>
               </w:rPr>
-              <w:t>метода проверки checkTriangle()</w:t>
+              <w:t xml:space="preserve">метода проверки </w:t>
+            </w:r>
+            <w:proofErr w:type="spellStart"/>
+            <w:r>
+              <w:rPr>
+                <w:rFonts w:ascii="Arial" w:hAnsi="Arial" w:cs="Arial"/>
+              </w:rPr>
+              <w:t>checkTriangle</w:t>
+            </w:r>
+            <w:proofErr w:type="spellEnd"/>
+            <w:r>
+              <w:rPr>
+                <w:rFonts w:ascii="Arial" w:hAnsi="Arial" w:cs="Arial"/>
+              </w:rPr>
+              <w:t>()</w:t>
             </w:r>
             <w:r>
               <w:rPr>
@@ -2484,6 +2968,7 @@
                 <w:lang w:val="en-US"/>
               </w:rPr>
             </w:pPr>
+            <w:proofErr w:type="spellStart"/>
             <w:r>
               <w:rPr>
                 <w:rFonts w:ascii="Arial" w:hAnsi="Arial" w:cs="Arial"/>
@@ -2498,6 +2983,7 @@
               </w:rPr>
               <w:t>_tst</w:t>
             </w:r>
+            <w:proofErr w:type="spellEnd"/>
           </w:p>
         </w:tc>
         <w:tc>
@@ -2516,7 +3002,21 @@
               <w:rPr>
                 <w:rFonts w:ascii="Arial" w:hAnsi="Arial" w:cs="Arial"/>
               </w:rPr>
-              <w:t>Метод проверки checkTriangle()</w:t>
+              <w:t xml:space="preserve">Метод проверки </w:t>
+            </w:r>
+            <w:proofErr w:type="spellStart"/>
+            <w:r>
+              <w:rPr>
+                <w:rFonts w:ascii="Arial" w:hAnsi="Arial" w:cs="Arial"/>
+              </w:rPr>
+              <w:t>checkTriangle</w:t>
+            </w:r>
+            <w:proofErr w:type="spellEnd"/>
+            <w:r>
+              <w:rPr>
+                <w:rFonts w:ascii="Arial" w:hAnsi="Arial" w:cs="Arial"/>
+              </w:rPr>
+              <w:t>()</w:t>
             </w:r>
             <w:r>
               <w:rPr>
@@ -2588,7 +3088,21 @@
               <w:rPr>
                 <w:rFonts w:ascii="Arial" w:hAnsi="Arial" w:cs="Arial"/>
               </w:rPr>
-              <w:t>трех параметров таким образом, чтобы a+b=c</w:t>
+              <w:t xml:space="preserve">трех параметров таким образом, чтобы </w:t>
+            </w:r>
+            <w:proofErr w:type="spellStart"/>
+            <w:r>
+              <w:rPr>
+                <w:rFonts w:ascii="Arial" w:hAnsi="Arial" w:cs="Arial"/>
+              </w:rPr>
+              <w:t>a+b</w:t>
+            </w:r>
+            <w:proofErr w:type="spellEnd"/>
+            <w:r>
+              <w:rPr>
+                <w:rFonts w:ascii="Arial" w:hAnsi="Arial" w:cs="Arial"/>
+              </w:rPr>
+              <w:t>=c</w:t>
             </w:r>
             <w:r>
               <w:rPr>
@@ -2606,7 +3120,21 @@
               <w:rPr>
                 <w:rFonts w:ascii="Arial" w:hAnsi="Arial" w:cs="Arial"/>
               </w:rPr>
-              <w:t>метода проверки checkTriangle()</w:t>
+              <w:t xml:space="preserve">метода проверки </w:t>
+            </w:r>
+            <w:proofErr w:type="spellStart"/>
+            <w:r>
+              <w:rPr>
+                <w:rFonts w:ascii="Arial" w:hAnsi="Arial" w:cs="Arial"/>
+              </w:rPr>
+              <w:t>checkTriangle</w:t>
+            </w:r>
+            <w:proofErr w:type="spellEnd"/>
+            <w:r>
+              <w:rPr>
+                <w:rFonts w:ascii="Arial" w:hAnsi="Arial" w:cs="Arial"/>
+              </w:rPr>
+              <w:t>()</w:t>
             </w:r>
             <w:r>
               <w:rPr>
@@ -2628,6 +3156,7 @@
                 <w:lang w:val="en-US"/>
               </w:rPr>
             </w:pPr>
+            <w:proofErr w:type="spellStart"/>
             <w:r>
               <w:rPr>
                 <w:rFonts w:ascii="Arial" w:hAnsi="Arial" w:cs="Arial"/>
@@ -2642,6 +3171,7 @@
               </w:rPr>
               <w:t>_tst</w:t>
             </w:r>
+            <w:proofErr w:type="spellEnd"/>
           </w:p>
         </w:tc>
         <w:tc>
@@ -2660,7 +3190,21 @@
               <w:rPr>
                 <w:rFonts w:ascii="Arial" w:hAnsi="Arial" w:cs="Arial"/>
               </w:rPr>
-              <w:t>Метод проверки checkTriangle()</w:t>
+              <w:t xml:space="preserve">Метод проверки </w:t>
+            </w:r>
+            <w:proofErr w:type="spellStart"/>
+            <w:r>
+              <w:rPr>
+                <w:rFonts w:ascii="Arial" w:hAnsi="Arial" w:cs="Arial"/>
+              </w:rPr>
+              <w:t>checkTriangle</w:t>
+            </w:r>
+            <w:proofErr w:type="spellEnd"/>
+            <w:r>
+              <w:rPr>
+                <w:rFonts w:ascii="Arial" w:hAnsi="Arial" w:cs="Arial"/>
+              </w:rPr>
+              <w:t>()</w:t>
             </w:r>
             <w:r>
               <w:rPr>
@@ -2732,7 +3276,21 @@
               <w:rPr>
                 <w:rFonts w:ascii="Arial" w:hAnsi="Arial" w:cs="Arial"/>
               </w:rPr>
-              <w:t>трех параметров таким образом, чтобы a+c=b</w:t>
+              <w:t xml:space="preserve">трех параметров таким образом, чтобы </w:t>
+            </w:r>
+            <w:proofErr w:type="spellStart"/>
+            <w:r>
+              <w:rPr>
+                <w:rFonts w:ascii="Arial" w:hAnsi="Arial" w:cs="Arial"/>
+              </w:rPr>
+              <w:t>a+c</w:t>
+            </w:r>
+            <w:proofErr w:type="spellEnd"/>
+            <w:r>
+              <w:rPr>
+                <w:rFonts w:ascii="Arial" w:hAnsi="Arial" w:cs="Arial"/>
+              </w:rPr>
+              <w:t>=b</w:t>
             </w:r>
             <w:r>
               <w:rPr>
@@ -2750,7 +3308,21 @@
               <w:rPr>
                 <w:rFonts w:ascii="Arial" w:hAnsi="Arial" w:cs="Arial"/>
               </w:rPr>
-              <w:t>метода проверки checkTriangle()</w:t>
+              <w:t xml:space="preserve">метода проверки </w:t>
+            </w:r>
+            <w:proofErr w:type="spellStart"/>
+            <w:r>
+              <w:rPr>
+                <w:rFonts w:ascii="Arial" w:hAnsi="Arial" w:cs="Arial"/>
+              </w:rPr>
+              <w:t>checkTriangle</w:t>
+            </w:r>
+            <w:proofErr w:type="spellEnd"/>
+            <w:r>
+              <w:rPr>
+                <w:rFonts w:ascii="Arial" w:hAnsi="Arial" w:cs="Arial"/>
+              </w:rPr>
+              <w:t>()</w:t>
             </w:r>
             <w:r>
               <w:rPr>
@@ -2772,6 +3344,7 @@
                 <w:lang w:val="en-US"/>
               </w:rPr>
             </w:pPr>
+            <w:proofErr w:type="spellStart"/>
             <w:r>
               <w:rPr>
                 <w:rFonts w:ascii="Arial" w:hAnsi="Arial" w:cs="Arial"/>
@@ -2786,6 +3359,7 @@
               </w:rPr>
               <w:t>_tst</w:t>
             </w:r>
+            <w:proofErr w:type="spellEnd"/>
           </w:p>
         </w:tc>
         <w:tc>
@@ -2804,7 +3378,21 @@
               <w:rPr>
                 <w:rFonts w:ascii="Arial" w:hAnsi="Arial" w:cs="Arial"/>
               </w:rPr>
-              <w:t>Метод проверки checkTriangle()</w:t>
+              <w:t xml:space="preserve">Метод проверки </w:t>
+            </w:r>
+            <w:proofErr w:type="spellStart"/>
+            <w:r>
+              <w:rPr>
+                <w:rFonts w:ascii="Arial" w:hAnsi="Arial" w:cs="Arial"/>
+              </w:rPr>
+              <w:t>checkTriangle</w:t>
+            </w:r>
+            <w:proofErr w:type="spellEnd"/>
+            <w:r>
+              <w:rPr>
+                <w:rFonts w:ascii="Arial" w:hAnsi="Arial" w:cs="Arial"/>
+              </w:rPr>
+              <w:t>()</w:t>
             </w:r>
             <w:r>
               <w:rPr>
@@ -2876,7 +3464,21 @@
               <w:rPr>
                 <w:rFonts w:ascii="Arial" w:hAnsi="Arial" w:cs="Arial"/>
               </w:rPr>
-              <w:t>трех параметров таким образом, чтобы b+c=a</w:t>
+              <w:t xml:space="preserve">трех параметров таким образом, чтобы </w:t>
+            </w:r>
+            <w:proofErr w:type="spellStart"/>
+            <w:r>
+              <w:rPr>
+                <w:rFonts w:ascii="Arial" w:hAnsi="Arial" w:cs="Arial"/>
+              </w:rPr>
+              <w:t>b+c</w:t>
+            </w:r>
+            <w:proofErr w:type="spellEnd"/>
+            <w:r>
+              <w:rPr>
+                <w:rFonts w:ascii="Arial" w:hAnsi="Arial" w:cs="Arial"/>
+              </w:rPr>
+              <w:t>=a</w:t>
             </w:r>
             <w:r>
               <w:rPr>
@@ -2894,7 +3496,21 @@
               <w:rPr>
                 <w:rFonts w:ascii="Arial" w:hAnsi="Arial" w:cs="Arial"/>
               </w:rPr>
-              <w:t>метода проверки checkTriangle()</w:t>
+              <w:t xml:space="preserve">метода проверки </w:t>
+            </w:r>
+            <w:proofErr w:type="spellStart"/>
+            <w:r>
+              <w:rPr>
+                <w:rFonts w:ascii="Arial" w:hAnsi="Arial" w:cs="Arial"/>
+              </w:rPr>
+              <w:t>checkTriangle</w:t>
+            </w:r>
+            <w:proofErr w:type="spellEnd"/>
+            <w:r>
+              <w:rPr>
+                <w:rFonts w:ascii="Arial" w:hAnsi="Arial" w:cs="Arial"/>
+              </w:rPr>
+              <w:t>()</w:t>
             </w:r>
             <w:r>
               <w:rPr>
@@ -2916,6 +3532,7 @@
                 <w:lang w:val="en-US"/>
               </w:rPr>
             </w:pPr>
+            <w:proofErr w:type="spellStart"/>
             <w:r>
               <w:rPr>
                 <w:rFonts w:ascii="Arial" w:hAnsi="Arial" w:cs="Arial"/>
@@ -2930,6 +3547,7 @@
               </w:rPr>
               <w:t>_tst</w:t>
             </w:r>
+            <w:proofErr w:type="spellEnd"/>
           </w:p>
         </w:tc>
         <w:tc>
@@ -2948,7 +3566,21 @@
               <w:rPr>
                 <w:rFonts w:ascii="Arial" w:hAnsi="Arial" w:cs="Arial"/>
               </w:rPr>
-              <w:t>Метод проверки checkTriangle()</w:t>
+              <w:t xml:space="preserve">Метод проверки </w:t>
+            </w:r>
+            <w:proofErr w:type="spellStart"/>
+            <w:r>
+              <w:rPr>
+                <w:rFonts w:ascii="Arial" w:hAnsi="Arial" w:cs="Arial"/>
+              </w:rPr>
+              <w:t>checkTriangle</w:t>
+            </w:r>
+            <w:proofErr w:type="spellEnd"/>
+            <w:r>
+              <w:rPr>
+                <w:rFonts w:ascii="Arial" w:hAnsi="Arial" w:cs="Arial"/>
+              </w:rPr>
+              <w:t>()</w:t>
             </w:r>
             <w:r>
               <w:rPr>
@@ -3020,7 +3652,21 @@
               <w:rPr>
                 <w:rFonts w:ascii="Arial" w:hAnsi="Arial" w:cs="Arial"/>
               </w:rPr>
-              <w:t>трех параметров таким образом, чтобы a*a+b*b == c*c</w:t>
+              <w:t>трех параметров таким образом, чтобы a*</w:t>
+            </w:r>
+            <w:proofErr w:type="spellStart"/>
+            <w:r>
+              <w:rPr>
+                <w:rFonts w:ascii="Arial" w:hAnsi="Arial" w:cs="Arial"/>
+              </w:rPr>
+              <w:t>a+b</w:t>
+            </w:r>
+            <w:proofErr w:type="spellEnd"/>
+            <w:r>
+              <w:rPr>
+                <w:rFonts w:ascii="Arial" w:hAnsi="Arial" w:cs="Arial"/>
+              </w:rPr>
+              <w:t>*b == c*c</w:t>
             </w:r>
             <w:r>
               <w:rPr>
@@ -3051,8 +3697,16 @@
               <w:rPr>
                 <w:rFonts w:ascii="Arial" w:hAnsi="Arial" w:cs="Arial"/>
               </w:rPr>
-              <w:t>метода определения detectTriangle</w:t>
-            </w:r>
+              <w:t xml:space="preserve">метода определения </w:t>
+            </w:r>
+            <w:proofErr w:type="spellStart"/>
+            <w:r>
+              <w:rPr>
+                <w:rFonts w:ascii="Arial" w:hAnsi="Arial" w:cs="Arial"/>
+              </w:rPr>
+              <w:t>detectTriangle</w:t>
+            </w:r>
+            <w:proofErr w:type="spellEnd"/>
             <w:r>
               <w:rPr>
                 <w:rFonts w:ascii="Arial" w:hAnsi="Arial" w:cs="Arial"/>
@@ -3098,8 +3752,16 @@
               <w:rPr>
                 <w:rFonts w:ascii="Arial" w:hAnsi="Arial" w:cs="Arial"/>
               </w:rPr>
-              <w:t>Метод определения detectTriangle</w:t>
-            </w:r>
+              <w:t xml:space="preserve">Метод определения </w:t>
+            </w:r>
+            <w:proofErr w:type="spellStart"/>
+            <w:r>
+              <w:rPr>
+                <w:rFonts w:ascii="Arial" w:hAnsi="Arial" w:cs="Arial"/>
+              </w:rPr>
+              <w:t>detectTriangle</w:t>
+            </w:r>
+            <w:proofErr w:type="spellEnd"/>
             <w:r>
               <w:rPr>
                 <w:rFonts w:ascii="Arial" w:hAnsi="Arial" w:cs="Arial"/>
@@ -3194,8 +3856,16 @@
               <w:rPr>
                 <w:rFonts w:ascii="Arial" w:hAnsi="Arial" w:cs="Arial"/>
               </w:rPr>
-              <w:t>метода определения detectTriangle</w:t>
-            </w:r>
+              <w:t xml:space="preserve">метода определения </w:t>
+            </w:r>
+            <w:proofErr w:type="spellStart"/>
+            <w:r>
+              <w:rPr>
+                <w:rFonts w:ascii="Arial" w:hAnsi="Arial" w:cs="Arial"/>
+              </w:rPr>
+              <w:t>detectTriangle</w:t>
+            </w:r>
+            <w:proofErr w:type="spellEnd"/>
             <w:r>
               <w:rPr>
                 <w:rFonts w:ascii="Arial" w:hAnsi="Arial" w:cs="Arial"/>
@@ -3246,8 +3916,16 @@
               <w:rPr>
                 <w:rFonts w:ascii="Arial" w:hAnsi="Arial" w:cs="Arial"/>
               </w:rPr>
-              <w:t>Метод определения detectTriangle</w:t>
-            </w:r>
+              <w:t xml:space="preserve">Метод определения </w:t>
+            </w:r>
+            <w:proofErr w:type="spellStart"/>
+            <w:r>
+              <w:rPr>
+                <w:rFonts w:ascii="Arial" w:hAnsi="Arial" w:cs="Arial"/>
+              </w:rPr>
+              <w:t>detectTriangle</w:t>
+            </w:r>
+            <w:proofErr w:type="spellEnd"/>
             <w:r>
               <w:rPr>
                 <w:rFonts w:ascii="Arial" w:hAnsi="Arial" w:cs="Arial"/>
@@ -3336,8 +4014,16 @@
               <w:rPr>
                 <w:rFonts w:ascii="Arial" w:hAnsi="Arial" w:cs="Arial"/>
               </w:rPr>
-              <w:t>метода определения detectTriangle</w:t>
-            </w:r>
+              <w:t xml:space="preserve">метода определения </w:t>
+            </w:r>
+            <w:proofErr w:type="spellStart"/>
+            <w:r>
+              <w:rPr>
+                <w:rFonts w:ascii="Arial" w:hAnsi="Arial" w:cs="Arial"/>
+              </w:rPr>
+              <w:t>detectTriangle</w:t>
+            </w:r>
+            <w:proofErr w:type="spellEnd"/>
             <w:r>
               <w:rPr>
                 <w:rFonts w:ascii="Arial" w:hAnsi="Arial" w:cs="Arial"/>
@@ -3388,8 +4074,16 @@
               <w:rPr>
                 <w:rFonts w:ascii="Arial" w:hAnsi="Arial" w:cs="Arial"/>
               </w:rPr>
-              <w:t>Метод определения detectTriangle</w:t>
-            </w:r>
+              <w:t xml:space="preserve">Метод определения </w:t>
+            </w:r>
+            <w:proofErr w:type="spellStart"/>
+            <w:r>
+              <w:rPr>
+                <w:rFonts w:ascii="Arial" w:hAnsi="Arial" w:cs="Arial"/>
+              </w:rPr>
+              <w:t>detectTriangle</w:t>
+            </w:r>
+            <w:proofErr w:type="spellEnd"/>
             <w:r>
               <w:rPr>
                 <w:rFonts w:ascii="Arial" w:hAnsi="Arial" w:cs="Arial"/>
@@ -3478,8 +4172,16 @@
               <w:rPr>
                 <w:rFonts w:ascii="Arial" w:hAnsi="Arial" w:cs="Arial"/>
               </w:rPr>
-              <w:t>метода определения detectTriangle</w:t>
-            </w:r>
+              <w:t xml:space="preserve">метода определения </w:t>
+            </w:r>
+            <w:proofErr w:type="spellStart"/>
+            <w:r>
+              <w:rPr>
+                <w:rFonts w:ascii="Arial" w:hAnsi="Arial" w:cs="Arial"/>
+              </w:rPr>
+              <w:t>detectTriangle</w:t>
+            </w:r>
+            <w:proofErr w:type="spellEnd"/>
             <w:r>
               <w:rPr>
                 <w:rFonts w:ascii="Arial" w:hAnsi="Arial" w:cs="Arial"/>
@@ -3499,12 +4201,14 @@
                 <w:rFonts w:ascii="Arial" w:hAnsi="Arial" w:cs="Arial"/>
               </w:rPr>
             </w:pPr>
+            <w:proofErr w:type="spellStart"/>
             <w:r>
               <w:rPr>
                 <w:rFonts w:ascii="Arial" w:hAnsi="Arial" w:cs="Arial"/>
               </w:rPr>
               <w:t>detectTriangle_Equilateral_tst</w:t>
             </w:r>
+            <w:proofErr w:type="spellEnd"/>
           </w:p>
         </w:tc>
         <w:tc>
@@ -3522,8 +4226,16 @@
               <w:rPr>
                 <w:rFonts w:ascii="Arial" w:hAnsi="Arial" w:cs="Arial"/>
               </w:rPr>
-              <w:t>Метод определения detectTriangle</w:t>
-            </w:r>
+              <w:t xml:space="preserve">Метод определения </w:t>
+            </w:r>
+            <w:proofErr w:type="spellStart"/>
+            <w:r>
+              <w:rPr>
+                <w:rFonts w:ascii="Arial" w:hAnsi="Arial" w:cs="Arial"/>
+              </w:rPr>
+              <w:t>detectTriangle</w:t>
+            </w:r>
+            <w:proofErr w:type="spellEnd"/>
             <w:r>
               <w:rPr>
                 <w:rFonts w:ascii="Arial" w:hAnsi="Arial" w:cs="Arial"/>
@@ -3611,8 +4323,16 @@
               <w:rPr>
                 <w:rFonts w:ascii="Arial" w:hAnsi="Arial" w:cs="Arial"/>
               </w:rPr>
-              <w:t>метода определения detectTriangle</w:t>
-            </w:r>
+              <w:t xml:space="preserve">метода определения </w:t>
+            </w:r>
+            <w:proofErr w:type="spellStart"/>
+            <w:r>
+              <w:rPr>
+                <w:rFonts w:ascii="Arial" w:hAnsi="Arial" w:cs="Arial"/>
+              </w:rPr>
+              <w:t>detectTriangle</w:t>
+            </w:r>
+            <w:proofErr w:type="spellEnd"/>
             <w:r>
               <w:rPr>
                 <w:rFonts w:ascii="Arial" w:hAnsi="Arial" w:cs="Arial"/>
@@ -3645,6 +4365,7 @@
               </w:rPr>
               <w:t>_t</w:t>
             </w:r>
+            <w:proofErr w:type="spellStart"/>
             <w:r>
               <w:rPr>
                 <w:rFonts w:ascii="Arial" w:hAnsi="Arial" w:cs="Arial"/>
@@ -3652,6 +4373,7 @@
               </w:rPr>
               <w:t>st</w:t>
             </w:r>
+            <w:proofErr w:type="spellEnd"/>
           </w:p>
         </w:tc>
         <w:tc>
@@ -3670,8 +4392,16 @@
               <w:rPr>
                 <w:rFonts w:ascii="Arial" w:hAnsi="Arial" w:cs="Arial"/>
               </w:rPr>
-              <w:t>Метод определения detectTriangle</w:t>
-            </w:r>
+              <w:t xml:space="preserve">Метод определения </w:t>
+            </w:r>
+            <w:proofErr w:type="spellStart"/>
+            <w:r>
+              <w:rPr>
+                <w:rFonts w:ascii="Arial" w:hAnsi="Arial" w:cs="Arial"/>
+              </w:rPr>
+              <w:t>detectTriangle</w:t>
+            </w:r>
+            <w:proofErr w:type="spellEnd"/>
             <w:r>
               <w:rPr>
                 <w:rFonts w:ascii="Arial" w:hAnsi="Arial" w:cs="Arial"/>
@@ -3761,8 +4491,16 @@
                 <w:rFonts w:ascii="Arial" w:hAnsi="Arial" w:cs="Arial"/>
               </w:rPr>
               <w:lastRenderedPageBreak/>
-              <w:t>определения detectTriangle</w:t>
-            </w:r>
+              <w:t xml:space="preserve">определения </w:t>
+            </w:r>
+            <w:proofErr w:type="spellStart"/>
+            <w:r>
+              <w:rPr>
+                <w:rFonts w:ascii="Arial" w:hAnsi="Arial" w:cs="Arial"/>
+              </w:rPr>
+              <w:t>detectTriangle</w:t>
+            </w:r>
+            <w:proofErr w:type="spellEnd"/>
             <w:r>
               <w:rPr>
                 <w:rFonts w:ascii="Arial" w:hAnsi="Arial" w:cs="Arial"/>
@@ -3795,6 +4533,7 @@
               </w:rPr>
               <w:t>_t</w:t>
             </w:r>
+            <w:proofErr w:type="spellStart"/>
             <w:r>
               <w:rPr>
                 <w:rFonts w:ascii="Arial" w:hAnsi="Arial" w:cs="Arial"/>
@@ -3802,6 +4541,7 @@
               </w:rPr>
               <w:t>st</w:t>
             </w:r>
+            <w:proofErr w:type="spellEnd"/>
           </w:p>
         </w:tc>
         <w:tc>
@@ -3820,8 +4560,16 @@
               <w:rPr>
                 <w:rFonts w:ascii="Arial" w:hAnsi="Arial" w:cs="Arial"/>
               </w:rPr>
-              <w:t>Метод определения detectTriangle</w:t>
-            </w:r>
+              <w:t xml:space="preserve">Метод определения </w:t>
+            </w:r>
+            <w:proofErr w:type="spellStart"/>
+            <w:r>
+              <w:rPr>
+                <w:rFonts w:ascii="Arial" w:hAnsi="Arial" w:cs="Arial"/>
+              </w:rPr>
+              <w:t>detectTriangle</w:t>
+            </w:r>
+            <w:proofErr w:type="spellEnd"/>
             <w:r>
               <w:rPr>
                 <w:rFonts w:ascii="Arial" w:hAnsi="Arial" w:cs="Arial"/>
@@ -3904,8 +4652,16 @@
               <w:rPr>
                 <w:rFonts w:ascii="Arial" w:hAnsi="Arial" w:cs="Arial"/>
               </w:rPr>
-              <w:t>метода определения detectTriangle</w:t>
-            </w:r>
+              <w:t xml:space="preserve">метода определения </w:t>
+            </w:r>
+            <w:proofErr w:type="spellStart"/>
+            <w:r>
+              <w:rPr>
+                <w:rFonts w:ascii="Arial" w:hAnsi="Arial" w:cs="Arial"/>
+              </w:rPr>
+              <w:t>detectTriangle</w:t>
+            </w:r>
+            <w:proofErr w:type="spellEnd"/>
             <w:r>
               <w:rPr>
                 <w:rFonts w:ascii="Arial" w:hAnsi="Arial" w:cs="Arial"/>
@@ -3937,6 +4693,7 @@
               </w:rPr>
               <w:t>_t</w:t>
             </w:r>
+            <w:proofErr w:type="spellStart"/>
             <w:r>
               <w:rPr>
                 <w:rFonts w:ascii="Arial" w:hAnsi="Arial" w:cs="Arial"/>
@@ -3944,6 +4701,7 @@
               </w:rPr>
               <w:t>st</w:t>
             </w:r>
+            <w:proofErr w:type="spellEnd"/>
           </w:p>
         </w:tc>
         <w:tc>
@@ -3962,8 +4720,16 @@
               <w:rPr>
                 <w:rFonts w:ascii="Arial" w:hAnsi="Arial" w:cs="Arial"/>
               </w:rPr>
-              <w:t>Метод определения detectTriangle</w:t>
-            </w:r>
+              <w:t xml:space="preserve">Метод определения </w:t>
+            </w:r>
+            <w:proofErr w:type="spellStart"/>
+            <w:r>
+              <w:rPr>
+                <w:rFonts w:ascii="Arial" w:hAnsi="Arial" w:cs="Arial"/>
+              </w:rPr>
+              <w:t>detectTriangle</w:t>
+            </w:r>
+            <w:proofErr w:type="spellEnd"/>
             <w:r>
               <w:rPr>
                 <w:rFonts w:ascii="Arial" w:hAnsi="Arial" w:cs="Arial"/>
@@ -4045,6 +4811,7 @@
                 <w:szCs w:val="18"/>
               </w:rPr>
             </w:pPr>
+            <w:proofErr w:type="spellStart"/>
             <w:r>
               <w:rPr>
                 <w:rFonts w:ascii="Arial" w:hAnsi="Arial" w:cs="Arial"/>
@@ -4053,6 +4820,7 @@
               </w:rPr>
               <w:t>detectTriangle_Isosceles_Restangular_tst</w:t>
             </w:r>
+            <w:proofErr w:type="spellEnd"/>
           </w:p>
         </w:tc>
         <w:tc>
@@ -4070,8 +4838,16 @@
               <w:rPr>
                 <w:rFonts w:ascii="Arial" w:hAnsi="Arial" w:cs="Arial"/>
               </w:rPr>
-              <w:t>Метод определения detectTriangle</w:t>
-            </w:r>
+              <w:t xml:space="preserve">Метод определения </w:t>
+            </w:r>
+            <w:proofErr w:type="spellStart"/>
+            <w:r>
+              <w:rPr>
+                <w:rFonts w:ascii="Arial" w:hAnsi="Arial" w:cs="Arial"/>
+              </w:rPr>
+              <w:t>detectTriangle</w:t>
+            </w:r>
+            <w:proofErr w:type="spellEnd"/>
             <w:r>
               <w:rPr>
                 <w:rFonts w:ascii="Arial" w:hAnsi="Arial" w:cs="Arial"/>
@@ -4135,7 +4911,21 @@
               <w:rPr>
                 <w:rFonts w:ascii="Arial" w:hAnsi="Arial" w:cs="Arial"/>
               </w:rPr>
-              <w:t xml:space="preserve"> параметров таким образом, чтобы они были положительные, разные и не выполнялось ни одно из условий равносторонности, равнобедренности или прямоугольности</w:t>
+              <w:t xml:space="preserve"> параметров таким образом, чтобы они были положительные, разные и не выполнялось ни одно из условий </w:t>
+            </w:r>
+            <w:proofErr w:type="spellStart"/>
+            <w:r>
+              <w:rPr>
+                <w:rFonts w:ascii="Arial" w:hAnsi="Arial" w:cs="Arial"/>
+              </w:rPr>
+              <w:t>равносторонности</w:t>
+            </w:r>
+            <w:proofErr w:type="spellEnd"/>
+            <w:r>
+              <w:rPr>
+                <w:rFonts w:ascii="Arial" w:hAnsi="Arial" w:cs="Arial"/>
+              </w:rPr>
+              <w:t>, равнобедренности или прямоугольности</w:t>
             </w:r>
             <w:r>
               <w:rPr>
@@ -4147,8 +4937,16 @@
               <w:rPr>
                 <w:rFonts w:ascii="Arial" w:hAnsi="Arial" w:cs="Arial"/>
               </w:rPr>
-              <w:t>метода определения detectTriangle</w:t>
-            </w:r>
+              <w:t xml:space="preserve">метода определения </w:t>
+            </w:r>
+            <w:proofErr w:type="spellStart"/>
+            <w:r>
+              <w:rPr>
+                <w:rFonts w:ascii="Arial" w:hAnsi="Arial" w:cs="Arial"/>
+              </w:rPr>
+              <w:t>detectTriangle</w:t>
+            </w:r>
+            <w:proofErr w:type="spellEnd"/>
             <w:r>
               <w:rPr>
                 <w:rFonts w:ascii="Arial" w:hAnsi="Arial" w:cs="Arial"/>
@@ -4168,12 +4966,14 @@
                 <w:rFonts w:ascii="Arial" w:hAnsi="Arial" w:cs="Arial"/>
               </w:rPr>
             </w:pPr>
+            <w:proofErr w:type="spellStart"/>
             <w:r>
               <w:rPr>
                 <w:rFonts w:ascii="Arial" w:hAnsi="Arial" w:cs="Arial"/>
               </w:rPr>
               <w:t>detectTriangle_Ordinary_tst</w:t>
             </w:r>
+            <w:proofErr w:type="spellEnd"/>
           </w:p>
         </w:tc>
         <w:tc>
@@ -4191,7 +4991,21 @@
               <w:rPr>
                 <w:rFonts w:ascii="Arial" w:hAnsi="Arial" w:cs="Arial"/>
               </w:rPr>
-              <w:t>Метод определения detectTriangle вернет 4</w:t>
+              <w:t xml:space="preserve">Метод определения </w:t>
+            </w:r>
+            <w:proofErr w:type="spellStart"/>
+            <w:r>
+              <w:rPr>
+                <w:rFonts w:ascii="Arial" w:hAnsi="Arial" w:cs="Arial"/>
+              </w:rPr>
+              <w:t>detectTriangle</w:t>
+            </w:r>
+            <w:proofErr w:type="spellEnd"/>
+            <w:r>
+              <w:rPr>
+                <w:rFonts w:ascii="Arial" w:hAnsi="Arial" w:cs="Arial"/>
+              </w:rPr>
+              <w:t xml:space="preserve"> вернет 4</w:t>
             </w:r>
           </w:p>
         </w:tc>
@@ -4244,20 +5058,16 @@
               <w:rPr>
                 <w:rFonts w:ascii="Arial" w:hAnsi="Arial" w:cs="Arial"/>
               </w:rPr>
-              <w:t xml:space="preserve">Передача в конструктор в качестве параметров корректных (положительных, разных, сумма двух параметров больше третьего) чисел и вызов </w:t>
-            </w:r>
-            <w:r>
-              <w:rPr>
-                <w:rFonts w:ascii="Arial" w:hAnsi="Arial" w:cs="Arial"/>
-              </w:rPr>
-              <w:t xml:space="preserve">метода </w:t>
-            </w:r>
-            <w:r>
-              <w:rPr>
-                <w:rFonts w:ascii="Arial" w:hAnsi="Arial" w:cs="Arial"/>
-              </w:rPr>
-              <w:t>вычисления площади</w:t>
-            </w:r>
+              <w:t xml:space="preserve">Передача в </w:t>
+            </w:r>
+            <w:proofErr w:type="spellStart"/>
+            <w:r>
+              <w:rPr>
+                <w:rFonts w:ascii="Arial" w:hAnsi="Arial" w:cs="Arial"/>
+              </w:rPr>
+              <w:t>конструкто</w:t>
+            </w:r>
+            <w:proofErr w:type="spellEnd"/>
             <w:r>
               <w:rPr>
                 <w:rFonts w:ascii="Arial" w:hAnsi="Arial" w:cs="Arial"/>
@@ -4267,16 +5077,87 @@
             <w:r>
               <w:rPr>
                 <w:rFonts w:ascii="Arial" w:hAnsi="Arial" w:cs="Arial"/>
+              </w:rPr>
+              <w:t xml:space="preserve">р в качестве параметров корректных (положительных, разных, сумма двух параметров больше третьего) чисел </w:t>
+            </w:r>
+            <w:r>
+              <w:rPr>
+                <w:rFonts w:ascii="Arial" w:hAnsi="Arial" w:cs="Arial"/>
+              </w:rPr>
+              <w:t>(</w:t>
+            </w:r>
+            <w:r>
+              <w:rPr>
+                <w:rFonts w:ascii="Arial" w:hAnsi="Arial" w:cs="Arial"/>
                 <w:lang w:val="en-US"/>
               </w:rPr>
+              <w:t>a</w:t>
+            </w:r>
+            <w:r>
+              <w:rPr>
+                <w:rFonts w:ascii="Arial" w:hAnsi="Arial" w:cs="Arial"/>
+              </w:rPr>
+              <w:t xml:space="preserve">=15, </w:t>
+            </w:r>
+            <w:r>
+              <w:rPr>
+                <w:rFonts w:ascii="Arial" w:hAnsi="Arial" w:cs="Arial"/>
+                <w:lang w:val="en-US"/>
+              </w:rPr>
+              <w:t>b</w:t>
+            </w:r>
+            <w:r>
+              <w:rPr>
+                <w:rFonts w:ascii="Arial" w:hAnsi="Arial" w:cs="Arial"/>
+              </w:rPr>
+              <w:t xml:space="preserve">=12, </w:t>
+            </w:r>
+            <w:r>
+              <w:rPr>
+                <w:rFonts w:ascii="Arial" w:hAnsi="Arial" w:cs="Arial"/>
+                <w:lang w:val="en-US"/>
+              </w:rPr>
+              <w:t>c</w:t>
+            </w:r>
+            <w:r>
+              <w:rPr>
+                <w:rFonts w:ascii="Arial" w:hAnsi="Arial" w:cs="Arial"/>
+              </w:rPr>
+              <w:t xml:space="preserve">=14) </w:t>
+            </w:r>
+            <w:r>
+              <w:rPr>
+                <w:rFonts w:ascii="Arial" w:hAnsi="Arial" w:cs="Arial"/>
+              </w:rPr>
+              <w:t xml:space="preserve">и вызов </w:t>
+            </w:r>
+            <w:r>
+              <w:rPr>
+                <w:rFonts w:ascii="Arial" w:hAnsi="Arial" w:cs="Arial"/>
+              </w:rPr>
+              <w:t xml:space="preserve">метода вычисления площади </w:t>
+            </w:r>
+            <w:proofErr w:type="spellStart"/>
+            <w:r>
+              <w:rPr>
+                <w:rFonts w:ascii="Arial" w:hAnsi="Arial" w:cs="Arial"/>
+                <w:lang w:val="en-US"/>
+              </w:rPr>
               <w:t>getSquare</w:t>
             </w:r>
+            <w:proofErr w:type="spellEnd"/>
             <w:r>
               <w:rPr>
                 <w:rFonts w:ascii="Arial" w:hAnsi="Arial" w:cs="Arial"/>
               </w:rPr>
               <w:t>.</w:t>
             </w:r>
+            <w:r>
+              <w:rPr>
+                <w:rFonts w:ascii="Arial" w:hAnsi="Arial" w:cs="Arial"/>
+              </w:rPr>
+              <w:t xml:space="preserve"> </w:t>
+            </w:r>
           </w:p>
         </w:tc>
         <w:tc>
@@ -4289,12 +5170,14 @@
                 <w:rFonts w:ascii="Arial" w:hAnsi="Arial" w:cs="Arial"/>
               </w:rPr>
             </w:pPr>
+            <w:proofErr w:type="spellStart"/>
             <w:r>
               <w:rPr>
                 <w:rFonts w:ascii="Arial" w:hAnsi="Arial" w:cs="Arial"/>
               </w:rPr>
               <w:t>getSquare_Correct_tst</w:t>
             </w:r>
+            <w:proofErr w:type="spellEnd"/>
           </w:p>
           <w:p>
             <w:pPr>
@@ -4322,6 +5205,7 @@
               </w:rPr>
               <w:t xml:space="preserve">Метод вычисления площади </w:t>
             </w:r>
+            <w:proofErr w:type="spellStart"/>
             <w:r>
               <w:rPr>
                 <w:rFonts w:ascii="Arial" w:hAnsi="Arial" w:cs="Arial"/>
@@ -4329,6 +5213,7 @@
               </w:rPr>
               <w:t>getSquare</w:t>
             </w:r>
+            <w:proofErr w:type="spellEnd"/>
             <w:r>
               <w:rPr>
                 <w:rFonts w:ascii="Arial" w:hAnsi="Arial" w:cs="Arial"/>
@@ -4415,14 +5300,14 @@
               <w:rPr>
                 <w:rFonts w:ascii="Arial" w:hAnsi="Arial" w:cs="Arial"/>
               </w:rPr>
-              <w:t xml:space="preserve">Передача в конструктор в качестве </w:t>
+              <w:t xml:space="preserve">Передача в конструктор в </w:t>
             </w:r>
             <w:r>
               <w:rPr>
                 <w:rFonts w:ascii="Arial" w:hAnsi="Arial" w:cs="Arial"/>
               </w:rPr>
               <w:lastRenderedPageBreak/>
-              <w:t xml:space="preserve">параметра </w:t>
+              <w:t xml:space="preserve">качестве параметра </w:t>
             </w:r>
             <w:r>
               <w:rPr>
@@ -4435,27 +5320,74 @@
               <w:rPr>
                 <w:rFonts w:ascii="Arial" w:hAnsi="Arial" w:cs="Arial"/>
               </w:rPr>
-              <w:t xml:space="preserve"> некорректного (нулевого) числа, остальные параметры корректны (положительны, различны, сумма двух параметров больше третьего) и вызов </w:t>
-            </w:r>
-            <w:r>
-              <w:rPr>
-                <w:rFonts w:ascii="Arial" w:hAnsi="Arial" w:cs="Arial"/>
-              </w:rPr>
-              <w:t xml:space="preserve">метода </w:t>
-            </w:r>
-            <w:r>
-              <w:rPr>
-                <w:rFonts w:ascii="Arial" w:hAnsi="Arial" w:cs="Arial"/>
-              </w:rPr>
-              <w:t xml:space="preserve">вычисления площади </w:t>
+              <w:t xml:space="preserve"> некорректного (нулевого) числа, остальные параметры корректны (положительны, различны, сумма двух параметров больше третьего)</w:t>
+            </w:r>
+            <w:r>
+              <w:rPr>
+                <w:rFonts w:ascii="Arial" w:hAnsi="Arial" w:cs="Arial"/>
+              </w:rPr>
+              <w:t>, (</w:t>
             </w:r>
             <w:r>
               <w:rPr>
                 <w:rFonts w:ascii="Arial" w:hAnsi="Arial" w:cs="Arial"/>
                 <w:lang w:val="en-US"/>
               </w:rPr>
+              <w:t>a</w:t>
+            </w:r>
+            <w:r>
+              <w:rPr>
+                <w:rFonts w:ascii="Arial" w:hAnsi="Arial" w:cs="Arial"/>
+              </w:rPr>
+              <w:t xml:space="preserve">=0, </w:t>
+            </w:r>
+            <w:r>
+              <w:rPr>
+                <w:rFonts w:ascii="Arial" w:hAnsi="Arial" w:cs="Arial"/>
+                <w:lang w:val="en-US"/>
+              </w:rPr>
+              <w:t>b</w:t>
+            </w:r>
+            <w:r>
+              <w:rPr>
+                <w:rFonts w:ascii="Arial" w:hAnsi="Arial" w:cs="Arial"/>
+              </w:rPr>
+              <w:t xml:space="preserve">=12, </w:t>
+            </w:r>
+            <w:r>
+              <w:rPr>
+                <w:rFonts w:ascii="Arial" w:hAnsi="Arial" w:cs="Arial"/>
+                <w:lang w:val="en-US"/>
+              </w:rPr>
+              <w:t>c</w:t>
+            </w:r>
+            <w:r>
+              <w:rPr>
+                <w:rFonts w:ascii="Arial" w:hAnsi="Arial" w:cs="Arial"/>
+              </w:rPr>
+              <w:t>=14)</w:t>
+            </w:r>
+            <w:r>
+              <w:rPr>
+                <w:rFonts w:ascii="Arial" w:hAnsi="Arial" w:cs="Arial"/>
+              </w:rPr>
+              <w:t xml:space="preserve"> и вызов </w:t>
+            </w:r>
+            <w:r>
+              <w:rPr>
+                <w:rFonts w:ascii="Arial" w:hAnsi="Arial" w:cs="Arial"/>
+              </w:rPr>
+              <w:t xml:space="preserve">метода вычисления площади </w:t>
+            </w:r>
+            <w:proofErr w:type="spellStart"/>
+            <w:r>
+              <w:rPr>
+                <w:rFonts w:ascii="Arial" w:hAnsi="Arial" w:cs="Arial"/>
+                <w:lang w:val="en-US"/>
+              </w:rPr>
               <w:t>getSquare</w:t>
             </w:r>
+            <w:proofErr w:type="spellEnd"/>
             <w:r>
               <w:rPr>
                 <w:rFonts w:ascii="Arial" w:hAnsi="Arial" w:cs="Arial"/>
@@ -4474,6 +5406,7 @@
                 <w:rFonts w:ascii="Arial" w:hAnsi="Arial" w:cs="Arial"/>
               </w:rPr>
             </w:pPr>
+            <w:proofErr w:type="spellStart"/>
             <w:r>
               <w:rPr>
                 <w:rFonts w:ascii="Arial" w:hAnsi="Arial" w:cs="Arial"/>
@@ -4481,6 +5414,7 @@
               <w:lastRenderedPageBreak/>
               <w:t>getSquare_Zero_A_tst</w:t>
             </w:r>
+            <w:proofErr w:type="spellEnd"/>
           </w:p>
         </w:tc>
         <w:tc>
@@ -4498,16 +5432,24 @@
               <w:rPr>
                 <w:rFonts w:ascii="Arial" w:hAnsi="Arial" w:cs="Arial"/>
               </w:rPr>
-              <w:t xml:space="preserve">Метод вычисления площади </w:t>
-            </w:r>
+              <w:t xml:space="preserve">Метод вычисления </w:t>
+            </w:r>
+            <w:r>
+              <w:rPr>
+                <w:rFonts w:ascii="Arial" w:hAnsi="Arial" w:cs="Arial"/>
+              </w:rPr>
+              <w:lastRenderedPageBreak/>
+              <w:t xml:space="preserve">площади </w:t>
+            </w:r>
+            <w:proofErr w:type="spellStart"/>
             <w:r>
               <w:rPr>
                 <w:rFonts w:ascii="Arial" w:hAnsi="Arial" w:cs="Arial"/>
                 <w:lang w:val="en-US"/>
               </w:rPr>
-              <w:lastRenderedPageBreak/>
               <w:t>getSquare</w:t>
             </w:r>
+            <w:proofErr w:type="spellEnd"/>
             <w:r>
               <w:rPr>
                 <w:rFonts w:ascii="Arial" w:hAnsi="Arial" w:cs="Arial"/>
@@ -4616,20 +5558,137 @@
               <w:rPr>
                 <w:rFonts w:ascii="Arial" w:hAnsi="Arial" w:cs="Arial"/>
               </w:rPr>
+              <w:t xml:space="preserve"> (</w:t>
+            </w:r>
+            <w:r>
+              <w:rPr>
+                <w:rFonts w:ascii="Arial" w:hAnsi="Arial" w:cs="Arial"/>
+                <w:lang w:val="en-US"/>
+              </w:rPr>
+              <w:t>a</w:t>
+            </w:r>
+            <w:r>
+              <w:rPr>
+                <w:rFonts w:ascii="Arial" w:hAnsi="Arial" w:cs="Arial"/>
+              </w:rPr>
+              <w:t>=</w:t>
+            </w:r>
+            <w:r>
+              <w:rPr>
+                <w:rFonts w:ascii="Arial" w:hAnsi="Arial" w:cs="Arial"/>
+                <w:lang w:val="en-US"/>
+              </w:rPr>
+              <w:t>b</w:t>
+            </w:r>
+            <w:r>
+              <w:rPr>
+                <w:rFonts w:ascii="Arial" w:hAnsi="Arial" w:cs="Arial"/>
+              </w:rPr>
+              <w:t>=</w:t>
+            </w:r>
+            <w:r>
+              <w:rPr>
+                <w:rFonts w:ascii="Arial" w:hAnsi="Arial" w:cs="Arial"/>
+                <w:lang w:val="en-US"/>
+              </w:rPr>
+              <w:t>c</w:t>
+            </w:r>
+            <w:r>
+              <w:rPr>
+                <w:rFonts w:ascii="Arial" w:hAnsi="Arial" w:cs="Arial"/>
+              </w:rPr>
+              <w:t>=5)</w:t>
+            </w:r>
+            <w:r>
+              <w:rPr>
+                <w:rFonts w:ascii="Arial" w:hAnsi="Arial" w:cs="Arial"/>
+              </w:rPr>
               <w:t>,</w:t>
             </w:r>
             <w:r>
               <w:rPr>
                 <w:rFonts w:ascii="Arial" w:hAnsi="Arial" w:cs="Arial"/>
               </w:rPr>
-              <w:t xml:space="preserve"> и вызов метода </w:t>
-            </w:r>
-            <w:r>
-              <w:rPr>
-                <w:rFonts w:ascii="Arial" w:hAnsi="Arial" w:cs="Arial"/>
-              </w:rPr>
-              <w:t>вычисления площади</w:t>
-            </w:r>
+              <w:t xml:space="preserve"> и вызов метода вычисления площади </w:t>
+            </w:r>
+            <w:proofErr w:type="spellStart"/>
+            <w:r>
+              <w:rPr>
+                <w:rFonts w:ascii="Arial" w:hAnsi="Arial" w:cs="Arial"/>
+                <w:lang w:val="en-US"/>
+              </w:rPr>
+              <w:t>getSquare</w:t>
+            </w:r>
+            <w:proofErr w:type="spellEnd"/>
+            <w:r>
+              <w:rPr>
+                <w:rFonts w:ascii="Arial" w:hAnsi="Arial" w:cs="Arial"/>
+              </w:rPr>
+              <w:t>.</w:t>
+            </w:r>
+          </w:p>
+        </w:tc>
+        <w:tc>
+          <w:tcPr>
+            <w:tcW w:w="3568" w:type="dxa"/>
+          </w:tcPr>
+          <w:p>
+            <w:pPr>
+              <w:rPr>
+                <w:rFonts w:ascii="Arial" w:hAnsi="Arial" w:cs="Arial"/>
+              </w:rPr>
+            </w:pPr>
+            <w:proofErr w:type="spellStart"/>
+            <w:r>
+              <w:rPr>
+                <w:rFonts w:ascii="Arial" w:hAnsi="Arial" w:cs="Arial"/>
+                <w:lang w:val="en-US"/>
+              </w:rPr>
+              <w:t>getSquare</w:t>
+            </w:r>
+            <w:proofErr w:type="spellEnd"/>
+            <w:r>
+              <w:rPr>
+                <w:rFonts w:ascii="Arial" w:hAnsi="Arial" w:cs="Arial"/>
+              </w:rPr>
+              <w:t>_</w:t>
+            </w:r>
+            <w:proofErr w:type="spellStart"/>
+            <w:r>
+              <w:rPr>
+                <w:rFonts w:ascii="Arial" w:hAnsi="Arial" w:cs="Arial"/>
+              </w:rPr>
+              <w:t>Equilateral_tst</w:t>
+            </w:r>
+            <w:proofErr w:type="spellEnd"/>
+          </w:p>
+        </w:tc>
+        <w:tc>
+          <w:tcPr>
+            <w:tcW w:w="1584" w:type="dxa"/>
+          </w:tcPr>
+          <w:p>
+            <w:pPr>
+              <w:ind w:left="-11" w:firstLine="11"/>
+              <w:rPr>
+                <w:rFonts w:ascii="Arial" w:hAnsi="Arial" w:cs="Arial"/>
+              </w:rPr>
+            </w:pPr>
+            <w:r>
+              <w:rPr>
+                <w:rFonts w:ascii="Arial" w:hAnsi="Arial" w:cs="Arial"/>
+              </w:rPr>
+              <w:t xml:space="preserve">Метод вычисления площади </w:t>
+            </w:r>
+            <w:proofErr w:type="spellStart"/>
+            <w:r>
+              <w:rPr>
+                <w:rFonts w:ascii="Arial" w:hAnsi="Arial" w:cs="Arial"/>
+                <w:lang w:val="en-US"/>
+              </w:rPr>
+              <w:t>getSquare</w:t>
+            </w:r>
+            <w:proofErr w:type="spellEnd"/>
             <w:r>
               <w:rPr>
                 <w:rFonts w:ascii="Arial" w:hAnsi="Arial" w:cs="Arial"/>
@@ -4639,99 +5698,23 @@
             <w:r>
               <w:rPr>
                 <w:rFonts w:ascii="Arial" w:hAnsi="Arial" w:cs="Arial"/>
-                <w:lang w:val="en-US"/>
-              </w:rPr>
-              <w:t>getSquare</w:t>
-            </w:r>
-            <w:r>
-              <w:rPr>
-                <w:rFonts w:ascii="Arial" w:hAnsi="Arial" w:cs="Arial"/>
-              </w:rPr>
-              <w:t>.</w:t>
-            </w:r>
-          </w:p>
-        </w:tc>
-        <w:tc>
-          <w:tcPr>
-            <w:tcW w:w="3568" w:type="dxa"/>
-          </w:tcPr>
-          <w:p>
-            <w:pPr>
-              <w:rPr>
-                <w:rFonts w:ascii="Arial" w:hAnsi="Arial" w:cs="Arial"/>
-              </w:rPr>
-            </w:pPr>
-            <w:r>
-              <w:rPr>
-                <w:rFonts w:ascii="Arial" w:hAnsi="Arial" w:cs="Arial"/>
-                <w:lang w:val="en-US"/>
-              </w:rPr>
-              <w:t>getSquare</w:t>
-            </w:r>
-            <w:r>
-              <w:rPr>
-                <w:rFonts w:ascii="Arial" w:hAnsi="Arial" w:cs="Arial"/>
-              </w:rPr>
-              <w:t>_Equilateral_tst</w:t>
-            </w:r>
-          </w:p>
-        </w:tc>
-        <w:tc>
-          <w:tcPr>
-            <w:tcW w:w="1584" w:type="dxa"/>
-          </w:tcPr>
-          <w:p>
-            <w:pPr>
-              <w:ind w:left="-11" w:firstLine="11"/>
-              <w:rPr>
-                <w:rFonts w:ascii="Arial" w:hAnsi="Arial" w:cs="Arial"/>
-              </w:rPr>
-            </w:pPr>
-            <w:r>
-              <w:rPr>
-                <w:rFonts w:ascii="Arial" w:hAnsi="Arial" w:cs="Arial"/>
-              </w:rPr>
-              <w:t xml:space="preserve">Метод вычисления площади </w:t>
-            </w:r>
-            <w:r>
-              <w:rPr>
-                <w:rFonts w:ascii="Arial" w:hAnsi="Arial" w:cs="Arial"/>
-                <w:lang w:val="en-US"/>
-              </w:rPr>
-              <w:t>getSquare</w:t>
-            </w:r>
-            <w:r>
-              <w:rPr>
-                <w:rFonts w:ascii="Arial" w:hAnsi="Arial" w:cs="Arial"/>
-              </w:rPr>
+              </w:rPr>
+              <w:t>вернет 10.825318</w:t>
+            </w:r>
+            <w:r>
               <w:t xml:space="preserve"> </w:t>
             </w:r>
             <w:r>
               <w:rPr>
                 <w:rFonts w:ascii="Arial" w:hAnsi="Arial" w:cs="Arial"/>
               </w:rPr>
-              <w:t>вернет 10.825318</w:t>
-            </w:r>
-            <w:r>
-              <w:t xml:space="preserve"> </w:t>
-            </w:r>
-            <w:r>
-              <w:rPr>
-                <w:rFonts w:ascii="Arial" w:hAnsi="Arial" w:cs="Arial"/>
-              </w:rPr>
               <w:t>±</w:t>
             </w:r>
             <w:r>
               <w:rPr>
                 <w:rFonts w:ascii="Arial" w:hAnsi="Arial" w:cs="Arial"/>
               </w:rPr>
-              <w:t xml:space="preserve"> 0.000001</w:t>
-            </w:r>
-            <w:r>
-              <w:rPr>
-                <w:rFonts w:ascii="Arial" w:hAnsi="Arial" w:cs="Arial"/>
-              </w:rPr>
-              <w:t xml:space="preserve"> </w:t>
+              <w:t xml:space="preserve"> 0.000001 </w:t>
             </w:r>
           </w:p>
         </w:tc>
@@ -4791,7 +5774,21 @@
               <w:rPr>
                 <w:rFonts w:ascii="Arial" w:hAnsi="Arial" w:cs="Arial"/>
               </w:rPr>
-              <w:t>трех параметров таким образом, чтобы a*a+b*b == c*c</w:t>
+              <w:t>трех параметров таким образом, чтобы a*</w:t>
+            </w:r>
+            <w:proofErr w:type="spellStart"/>
+            <w:r>
+              <w:rPr>
+                <w:rFonts w:ascii="Arial" w:hAnsi="Arial" w:cs="Arial"/>
+              </w:rPr>
+              <w:t>a+b</w:t>
+            </w:r>
+            <w:proofErr w:type="spellEnd"/>
+            <w:r>
+              <w:rPr>
+                <w:rFonts w:ascii="Arial" w:hAnsi="Arial" w:cs="Arial"/>
+              </w:rPr>
+              <w:t>*b == c*c</w:t>
             </w:r>
             <w:r>
               <w:rPr>
@@ -4815,6 +5812,51 @@
               <w:rPr>
                 <w:rFonts w:ascii="Arial" w:hAnsi="Arial" w:cs="Arial"/>
               </w:rPr>
+              <w:t xml:space="preserve"> (</w:t>
+            </w:r>
+            <w:r>
+              <w:rPr>
+                <w:rFonts w:ascii="Arial" w:hAnsi="Arial" w:cs="Arial"/>
+                <w:lang w:val="en-US"/>
+              </w:rPr>
+              <w:t>a</w:t>
+            </w:r>
+            <w:r>
+              <w:rPr>
+                <w:rFonts w:ascii="Arial" w:hAnsi="Arial" w:cs="Arial"/>
+              </w:rPr>
+              <w:t>=3,</w:t>
+            </w:r>
+            <w:r>
+              <w:rPr>
+                <w:rFonts w:ascii="Arial" w:hAnsi="Arial" w:cs="Arial"/>
+                <w:lang w:val="en-US"/>
+              </w:rPr>
+              <w:t>b</w:t>
+            </w:r>
+            <w:r>
+              <w:rPr>
+                <w:rFonts w:ascii="Arial" w:hAnsi="Arial" w:cs="Arial"/>
+              </w:rPr>
+              <w:t>=4,</w:t>
+            </w:r>
+            <w:r>
+              <w:rPr>
+                <w:rFonts w:ascii="Arial" w:hAnsi="Arial" w:cs="Arial"/>
+                <w:lang w:val="en-US"/>
+              </w:rPr>
+              <w:t>c</w:t>
+            </w:r>
+            <w:r>
+              <w:rPr>
+                <w:rFonts w:ascii="Arial" w:hAnsi="Arial" w:cs="Arial"/>
+              </w:rPr>
+              <w:t>=5)</w:t>
+            </w:r>
+            <w:r>
+              <w:rPr>
+                <w:rFonts w:ascii="Arial" w:hAnsi="Arial" w:cs="Arial"/>
+              </w:rPr>
               <w:t xml:space="preserve">, </w:t>
             </w:r>
             <w:r>
@@ -4829,6 +5871,7 @@
               </w:rPr>
               <w:t xml:space="preserve">вызов метода вычисления площади </w:t>
             </w:r>
+            <w:proofErr w:type="spellStart"/>
             <w:r>
               <w:rPr>
                 <w:rFonts w:ascii="Arial" w:hAnsi="Arial" w:cs="Arial"/>
@@ -4836,6 +5879,7 @@
               </w:rPr>
               <w:t>getSquare</w:t>
             </w:r>
+            <w:proofErr w:type="spellEnd"/>
             <w:r>
               <w:rPr>
                 <w:rFonts w:ascii="Arial" w:hAnsi="Arial" w:cs="Arial"/>
@@ -4854,6 +5898,7 @@
                 <w:rFonts w:ascii="Arial" w:hAnsi="Arial" w:cs="Arial"/>
               </w:rPr>
             </w:pPr>
+            <w:proofErr w:type="spellStart"/>
             <w:r>
               <w:rPr>
                 <w:rFonts w:ascii="Arial" w:hAnsi="Arial" w:cs="Arial"/>
@@ -4861,6 +5906,7 @@
               </w:rPr>
               <w:t>getSquare</w:t>
             </w:r>
+            <w:proofErr w:type="spellEnd"/>
             <w:r>
               <w:rPr>
                 <w:rFonts w:ascii="Arial" w:hAnsi="Arial" w:cs="Arial"/>
@@ -4874,12 +5920,14 @@
               </w:rPr>
               <w:t>c</w:t>
             </w:r>
+            <w:proofErr w:type="spellStart"/>
             <w:r>
               <w:rPr>
                 <w:rFonts w:ascii="Arial" w:hAnsi="Arial" w:cs="Arial"/>
               </w:rPr>
               <w:t>tangular_tst</w:t>
             </w:r>
+            <w:proofErr w:type="spellEnd"/>
           </w:p>
         </w:tc>
         <w:tc>
@@ -4899,6 +5947,7 @@
               </w:rPr>
               <w:t xml:space="preserve">Метод вычисления площади </w:t>
             </w:r>
+            <w:proofErr w:type="spellStart"/>
             <w:r>
               <w:rPr>
                 <w:rFonts w:ascii="Arial" w:hAnsi="Arial" w:cs="Arial"/>
@@ -4906,6 +5955,7 @@
               </w:rPr>
               <w:t>getSquare</w:t>
             </w:r>
+            <w:proofErr w:type="spellEnd"/>
             <w:r>
               <w:rPr>
                 <w:rFonts w:ascii="Arial" w:hAnsi="Arial" w:cs="Arial"/>
@@ -4999,6 +6049,58 @@
               <w:rPr>
                 <w:rFonts w:ascii="Arial" w:hAnsi="Arial" w:cs="Arial"/>
               </w:rPr>
+              <w:t xml:space="preserve"> </w:t>
+            </w:r>
+            <w:r>
+              <w:rPr>
+                <w:rFonts w:ascii="Arial" w:hAnsi="Arial" w:cs="Arial"/>
+              </w:rPr>
+              <w:lastRenderedPageBreak/>
+              <w:t>(</w:t>
+            </w:r>
+            <w:r>
+              <w:rPr>
+                <w:rFonts w:ascii="Arial" w:hAnsi="Arial" w:cs="Arial"/>
+                <w:lang w:val="en-US"/>
+              </w:rPr>
+              <w:t>a</w:t>
+            </w:r>
+            <w:r>
+              <w:rPr>
+                <w:rFonts w:ascii="Arial" w:hAnsi="Arial" w:cs="Arial"/>
+              </w:rPr>
+              <w:t>=2,</w:t>
+            </w:r>
+            <w:r>
+              <w:rPr>
+                <w:rFonts w:ascii="Arial" w:hAnsi="Arial" w:cs="Arial"/>
+                <w:lang w:val="en-US"/>
+              </w:rPr>
+              <w:t>b</w:t>
+            </w:r>
+            <w:r>
+              <w:rPr>
+                <w:rFonts w:ascii="Arial" w:hAnsi="Arial" w:cs="Arial"/>
+              </w:rPr>
+              <w:t>=2,</w:t>
+            </w:r>
+            <w:r>
+              <w:rPr>
+                <w:rFonts w:ascii="Arial" w:hAnsi="Arial" w:cs="Arial"/>
+                <w:lang w:val="en-US"/>
+              </w:rPr>
+              <w:t>c</w:t>
+            </w:r>
+            <w:r>
+              <w:rPr>
+                <w:rFonts w:ascii="Arial" w:hAnsi="Arial" w:cs="Arial"/>
+              </w:rPr>
+              <w:t>=3)</w:t>
+            </w:r>
+            <w:r>
+              <w:rPr>
+                <w:rFonts w:ascii="Arial" w:hAnsi="Arial" w:cs="Arial"/>
+              </w:rPr>
               <w:t>,</w:t>
             </w:r>
             <w:r>
@@ -5013,6 +6115,34 @@
               </w:rPr>
               <w:t xml:space="preserve">вызов метода вычисления площади </w:t>
             </w:r>
+            <w:proofErr w:type="spellStart"/>
+            <w:r>
+              <w:rPr>
+                <w:rFonts w:ascii="Arial" w:hAnsi="Arial" w:cs="Arial"/>
+                <w:lang w:val="en-US"/>
+              </w:rPr>
+              <w:t>getSquare</w:t>
+            </w:r>
+            <w:proofErr w:type="spellEnd"/>
+            <w:r>
+              <w:rPr>
+                <w:rFonts w:ascii="Arial" w:hAnsi="Arial" w:cs="Arial"/>
+              </w:rPr>
+              <w:t>.</w:t>
+            </w:r>
+          </w:p>
+        </w:tc>
+        <w:tc>
+          <w:tcPr>
+            <w:tcW w:w="3568" w:type="dxa"/>
+          </w:tcPr>
+          <w:p>
+            <w:pPr>
+              <w:rPr>
+                <w:rFonts w:ascii="Arial" w:hAnsi="Arial" w:cs="Arial"/>
+              </w:rPr>
+            </w:pPr>
+            <w:proofErr w:type="spellStart"/>
             <w:r>
               <w:rPr>
                 <w:rFonts w:ascii="Arial" w:hAnsi="Arial" w:cs="Arial"/>
@@ -5021,77 +6151,62 @@
               <w:lastRenderedPageBreak/>
               <w:t>getSquare</w:t>
             </w:r>
-            <w:r>
-              <w:rPr>
-                <w:rFonts w:ascii="Arial" w:hAnsi="Arial" w:cs="Arial"/>
-              </w:rPr>
-              <w:t>.</w:t>
-            </w:r>
-          </w:p>
-        </w:tc>
-        <w:tc>
-          <w:tcPr>
-            <w:tcW w:w="3568" w:type="dxa"/>
-          </w:tcPr>
-          <w:p>
-            <w:pPr>
-              <w:rPr>
-                <w:rFonts w:ascii="Arial" w:hAnsi="Arial" w:cs="Arial"/>
-              </w:rPr>
-            </w:pPr>
+            <w:proofErr w:type="spellEnd"/>
+            <w:r>
+              <w:rPr>
+                <w:rFonts w:ascii="Arial" w:hAnsi="Arial" w:cs="Arial"/>
+              </w:rPr>
+              <w:t>_</w:t>
+            </w:r>
+            <w:proofErr w:type="spellStart"/>
+            <w:r>
+              <w:rPr>
+                <w:rFonts w:ascii="Arial" w:hAnsi="Arial" w:cs="Arial"/>
+              </w:rPr>
+              <w:t>Isosceles</w:t>
+            </w:r>
+            <w:r>
+              <w:rPr>
+                <w:rFonts w:ascii="Arial" w:hAnsi="Arial" w:cs="Arial"/>
+              </w:rPr>
+              <w:t>_t</w:t>
+            </w:r>
             <w:r>
               <w:rPr>
                 <w:rFonts w:ascii="Arial" w:hAnsi="Arial" w:cs="Arial"/>
                 <w:lang w:val="en-US"/>
               </w:rPr>
-              <w:lastRenderedPageBreak/>
+              <w:t>st</w:t>
+            </w:r>
+            <w:proofErr w:type="spellEnd"/>
+          </w:p>
+        </w:tc>
+        <w:tc>
+          <w:tcPr>
+            <w:tcW w:w="1584" w:type="dxa"/>
+          </w:tcPr>
+          <w:p>
+            <w:pPr>
+              <w:ind w:left="-11"/>
+              <w:rPr>
+                <w:rFonts w:ascii="Arial" w:hAnsi="Arial" w:cs="Arial"/>
+              </w:rPr>
+            </w:pPr>
+            <w:r>
+              <w:rPr>
+                <w:rFonts w:ascii="Arial" w:hAnsi="Arial" w:cs="Arial"/>
+              </w:rPr>
+              <w:t xml:space="preserve">Метод вычисления площади </w:t>
+            </w:r>
+            <w:proofErr w:type="spellStart"/>
+            <w:r>
+              <w:rPr>
+                <w:rFonts w:ascii="Arial" w:hAnsi="Arial" w:cs="Arial"/>
+                <w:lang w:val="en-US"/>
+              </w:rPr>
               <w:t>getSquare</w:t>
             </w:r>
-            <w:r>
-              <w:rPr>
-                <w:rFonts w:ascii="Arial" w:hAnsi="Arial" w:cs="Arial"/>
-              </w:rPr>
-              <w:t>_Isosceles</w:t>
-            </w:r>
-            <w:r>
-              <w:rPr>
-                <w:rFonts w:ascii="Arial" w:hAnsi="Arial" w:cs="Arial"/>
-              </w:rPr>
-              <w:t>_t</w:t>
-            </w:r>
-            <w:r>
-              <w:rPr>
-                <w:rFonts w:ascii="Arial" w:hAnsi="Arial" w:cs="Arial"/>
-                <w:lang w:val="en-US"/>
-              </w:rPr>
-              <w:t>st</w:t>
-            </w:r>
-          </w:p>
-        </w:tc>
-        <w:tc>
-          <w:tcPr>
-            <w:tcW w:w="1584" w:type="dxa"/>
-          </w:tcPr>
-          <w:p>
-            <w:pPr>
-              <w:ind w:left="-11"/>
-              <w:rPr>
-                <w:rFonts w:ascii="Arial" w:hAnsi="Arial" w:cs="Arial"/>
-              </w:rPr>
-            </w:pPr>
-            <w:r>
-              <w:rPr>
-                <w:rFonts w:ascii="Arial" w:hAnsi="Arial" w:cs="Arial"/>
-              </w:rPr>
-              <w:t xml:space="preserve">Метод вычисления площади </w:t>
-            </w:r>
-            <w:r>
-              <w:rPr>
-                <w:rFonts w:ascii="Arial" w:hAnsi="Arial" w:cs="Arial"/>
-                <w:lang w:val="en-US"/>
-              </w:rPr>
-              <w:t>getSquare</w:t>
-            </w:r>
+            <w:proofErr w:type="spellEnd"/>
             <w:r>
               <w:rPr>
                 <w:rFonts w:ascii="Arial" w:hAnsi="Arial" w:cs="Arial"/>
@@ -5108,13 +6223,7 @@
               <w:rPr>
                 <w:rFonts w:ascii="Arial" w:hAnsi="Arial" w:cs="Arial"/>
               </w:rPr>
-              <w:t>1.984313</w:t>
-            </w:r>
-            <w:r>
-              <w:rPr>
-                <w:rFonts w:ascii="Arial" w:hAnsi="Arial" w:cs="Arial"/>
-              </w:rPr>
-              <w:t xml:space="preserve"> </w:t>
+              <w:t xml:space="preserve">1.984313 </w:t>
             </w:r>
             <w:r>
               <w:rPr>
@@ -5193,7 +6302,64 @@
               <w:rPr>
                 <w:rFonts w:ascii="Arial" w:hAnsi="Arial" w:cs="Arial"/>
               </w:rPr>
-              <w:t xml:space="preserve"> некорректного (отрицательного) числа, остальные параметры корректны (положительны, различны, сумма двух параметров больше третьего) и вызов </w:t>
+              <w:t xml:space="preserve"> некорректного (отрицательного) числа, остальные параметры корректны (положительны, различны, сумма двух параметров больше третьего)</w:t>
+            </w:r>
+            <w:r>
+              <w:rPr>
+                <w:rFonts w:ascii="Arial" w:hAnsi="Arial" w:cs="Arial"/>
+              </w:rPr>
+              <w:t>, (</w:t>
+            </w:r>
+            <w:r>
+              <w:rPr>
+                <w:rFonts w:ascii="Arial" w:hAnsi="Arial" w:cs="Arial"/>
+                <w:lang w:val="en-US"/>
+              </w:rPr>
+              <w:t>a</w:t>
+            </w:r>
+            <w:r>
+              <w:rPr>
+                <w:rFonts w:ascii="Arial" w:hAnsi="Arial" w:cs="Arial"/>
+              </w:rPr>
+              <w:t>=-15,</w:t>
+            </w:r>
+            <w:r>
+              <w:rPr>
+                <w:rFonts w:ascii="Arial" w:hAnsi="Arial" w:cs="Arial"/>
+                <w:lang w:val="en-US"/>
+              </w:rPr>
+              <w:t>b</w:t>
+            </w:r>
+            <w:r>
+              <w:rPr>
+                <w:rFonts w:ascii="Arial" w:hAnsi="Arial" w:cs="Arial"/>
+              </w:rPr>
+              <w:t>=12,</w:t>
+            </w:r>
+            <w:r>
+              <w:rPr>
+                <w:rFonts w:ascii="Arial" w:hAnsi="Arial" w:cs="Arial"/>
+                <w:lang w:val="en-US"/>
+              </w:rPr>
+              <w:t>c</w:t>
+            </w:r>
+            <w:r>
+              <w:rPr>
+                <w:rFonts w:ascii="Arial" w:hAnsi="Arial" w:cs="Arial"/>
+              </w:rPr>
+              <w:t>=14</w:t>
+            </w:r>
+            <w:r>
+              <w:rPr>
+                <w:rFonts w:ascii="Arial" w:hAnsi="Arial" w:cs="Arial"/>
+              </w:rPr>
+              <w:t>)</w:t>
+            </w:r>
+            <w:r>
+              <w:rPr>
+                <w:rFonts w:ascii="Arial" w:hAnsi="Arial" w:cs="Arial"/>
+              </w:rPr>
+              <w:t xml:space="preserve"> и вызов </w:t>
             </w:r>
             <w:r>
               <w:rPr>
@@ -5213,6 +6379,7 @@
               </w:rPr>
               <w:t xml:space="preserve"> </w:t>
             </w:r>
+            <w:proofErr w:type="spellStart"/>
             <w:r>
               <w:rPr>
                 <w:rFonts w:ascii="Arial" w:hAnsi="Arial" w:cs="Arial"/>
@@ -5220,6 +6387,7 @@
               </w:rPr>
               <w:t>getSquare</w:t>
             </w:r>
+            <w:proofErr w:type="spellEnd"/>
             <w:r>
               <w:rPr>
                 <w:rFonts w:ascii="Arial" w:hAnsi="Arial" w:cs="Arial"/>
@@ -5238,6 +6406,7 @@
                 <w:rFonts w:ascii="Arial" w:hAnsi="Arial" w:cs="Arial"/>
               </w:rPr>
             </w:pPr>
+            <w:proofErr w:type="spellStart"/>
             <w:r>
               <w:rPr>
                 <w:rFonts w:ascii="Arial" w:hAnsi="Arial" w:cs="Arial"/>
@@ -5245,12 +6414,21 @@
               </w:rPr>
               <w:t>getSquare</w:t>
             </w:r>
-            <w:r>
-              <w:rPr>
-                <w:rFonts w:ascii="Arial" w:hAnsi="Arial" w:cs="Arial"/>
-              </w:rPr>
-              <w:t>_Negative_A_tst</w:t>
-            </w:r>
+            <w:proofErr w:type="spellEnd"/>
+            <w:r>
+              <w:rPr>
+                <w:rFonts w:ascii="Arial" w:hAnsi="Arial" w:cs="Arial"/>
+              </w:rPr>
+              <w:t>_</w:t>
+            </w:r>
+            <w:proofErr w:type="spellStart"/>
+            <w:r>
+              <w:rPr>
+                <w:rFonts w:ascii="Arial" w:hAnsi="Arial" w:cs="Arial"/>
+              </w:rPr>
+              <w:t>Negative_A_tst</w:t>
+            </w:r>
+            <w:proofErr w:type="spellEnd"/>
           </w:p>
         </w:tc>
         <w:tc>
@@ -5270,6 +6448,7 @@
               </w:rPr>
               <w:t xml:space="preserve">Метод вычисления площади </w:t>
             </w:r>
+            <w:proofErr w:type="spellStart"/>
             <w:r>
               <w:rPr>
                 <w:rFonts w:ascii="Arial" w:hAnsi="Arial" w:cs="Arial"/>
@@ -5277,6 +6456,7 @@
               </w:rPr>
               <w:t>getSquare</w:t>
             </w:r>
+            <w:proofErr w:type="spellEnd"/>
             <w:r>
               <w:rPr>
                 <w:rFonts w:ascii="Arial" w:hAnsi="Arial" w:cs="Arial"/>
@@ -7710,7 +8890,6 @@
     <w:lsdException w:name="Table Web 2" w:semiHidden="1" w:unhideWhenUsed="1"/>
     <w:lsdException w:name="Table Web 3" w:semiHidden="1" w:unhideWhenUsed="1"/>
     <w:lsdException w:name="Balloon Text" w:semiHidden="1" w:unhideWhenUsed="1"/>
-    <w:lsdException w:name="Table Grid" w:semiHidden="1" w:unhideWhenUsed="1"/>
     <w:lsdException w:name="Table Theme" w:semiHidden="1" w:unhideWhenUsed="1"/>
     <w:lsdException w:name="Placeholder Text" w:semiHidden="1" w:uiPriority="99"/>
     <w:lsdException w:name="No Spacing" w:uiPriority="1" w:qFormat="1"/>

</xml_diff>